<commit_message>
Updated the Feature Selection and Hyper pameter Tuning Codes
</commit_message>
<xml_diff>
--- a/Machine_Learning_Project_Report.docx
+++ b/Machine_Learning_Project_Report.docx
@@ -455,11 +455,11 @@
         <w:pStyle w:val="NoSpacing"/>
         <w:numPr>
           <w:ilvl w:val="0"/>
-          <w:numId w:val="10"/>
+          <w:numId w:val="11"/>
         </w:numPr>
       </w:pPr>
       <w:r>
-        <w:t>RMSE: 0.12856706625209768</w:t>
+        <w:t>RMSE: 0.11440353065922743</w:t>
       </w:r>
     </w:p>
     <w:p>
@@ -467,11 +467,11 @@
         <w:pStyle w:val="NoSpacing"/>
         <w:numPr>
           <w:ilvl w:val="0"/>
-          <w:numId w:val="10"/>
+          <w:numId w:val="11"/>
         </w:numPr>
       </w:pPr>
       <w:r>
-        <w:t>Train RMSE 0.1249627637421599</w:t>
+        <w:t>Train RMSE 0.1099444459274312</w:t>
       </w:r>
     </w:p>
     <w:p>
@@ -479,11 +479,11 @@
         <w:pStyle w:val="NoSpacing"/>
         <w:numPr>
           <w:ilvl w:val="0"/>
-          <w:numId w:val="10"/>
+          <w:numId w:val="11"/>
         </w:numPr>
       </w:pPr>
       <w:r>
-        <w:t>R^2: 0.7002801390523156</w:t>
+        <w:t>R^2: 0.727334747571351</w:t>
       </w:r>
     </w:p>
     <w:p>
@@ -491,11 +491,11 @@
         <w:pStyle w:val="NoSpacing"/>
         <w:numPr>
           <w:ilvl w:val="0"/>
-          <w:numId w:val="10"/>
+          <w:numId w:val="11"/>
         </w:numPr>
       </w:pPr>
       <w:r>
-        <w:t>Train R^2: 0.7286215781734078</w:t>
+        <w:t>Train R^2: 0.7468976579379404</w:t>
       </w:r>
     </w:p>
     <w:p>
@@ -598,7 +598,13 @@
         <w:pStyle w:val="NoSpacing"/>
       </w:pPr>
       <w:r>
-        <w:t xml:space="preserve">  - Test RMSE: 0.129, indicating the model's predictions are, on average, about 0.129 units away from the actual values.</w:t>
+        <w:t xml:space="preserve">  - Test RMSE: 0.1</w:t>
+      </w:r>
+      <w:r>
+        <w:t>14</w:t>
+      </w:r>
+      <w:r>
+        <w:t>, indicating the model's predictions are, on average, about 0.129 units away from the actual values.</w:t>
       </w:r>
     </w:p>
     <w:p>
@@ -606,10 +612,10 @@
         <w:pStyle w:val="NoSpacing"/>
       </w:pPr>
       <w:r>
-        <w:t xml:space="preserve">  - Training RMSE: 0.12</w:t>
+        <w:t xml:space="preserve">  - Training RMSE: 0.1</w:t>
       </w:r>
       <w:r>
-        <w:t>4</w:t>
+        <w:t>09</w:t>
       </w:r>
       <w:r>
         <w:t>, showing slightly better performance on the training data.</w:t>
@@ -623,13 +629,19 @@
         <w:t xml:space="preserve">  - Test R²: 0.</w:t>
       </w:r>
       <w:r>
-        <w:t>70</w:t>
+        <w:t>7</w:t>
+      </w:r>
+      <w:r>
+        <w:t>3</w:t>
       </w:r>
       <w:r>
         <w:t xml:space="preserve">, meaning about </w:t>
       </w:r>
       <w:r>
-        <w:t>70</w:t>
+        <w:t>7</w:t>
+      </w:r>
+      <w:r>
+        <w:t>3</w:t>
       </w:r>
       <w:r>
         <w:t>% of the variance in the dependent variable is predictable from the independent variables.</w:t>
@@ -643,7 +655,7 @@
         <w:t xml:space="preserve">  - Training R²: 0.7</w:t>
       </w:r>
       <w:r>
-        <w:t>3</w:t>
+        <w:t>5</w:t>
       </w:r>
       <w:r>
         <w:t>, a bit higher than the test R², suggesting good model fit without overfitting.</w:t>
@@ -671,10 +683,10 @@
         </w:rPr>
         <w:lastRenderedPageBreak/>
         <w:drawing>
-          <wp:inline distT="0" distB="0" distL="0" distR="0" wp14:anchorId="0F93204F" wp14:editId="0F32CFA5">
-            <wp:extent cx="5486400" cy="2966085"/>
-            <wp:effectExtent l="0" t="0" r="0" b="5715"/>
-            <wp:docPr id="182620054" name="Picture 1" descr="A graph of a graph&#10;&#10;Description automatically generated with medium confidence"/>
+          <wp:inline distT="0" distB="0" distL="0" distR="0" wp14:anchorId="26116C89" wp14:editId="53BB409F">
+            <wp:extent cx="5486400" cy="2971800"/>
+            <wp:effectExtent l="0" t="0" r="0" b="0"/>
+            <wp:docPr id="1744471793" name="Picture 1" descr="A graph with red and green lines&#10;&#10;Description automatically generated"/>
             <wp:cNvGraphicFramePr>
               <a:graphicFrameLocks xmlns:a="http://schemas.openxmlformats.org/drawingml/2006/main" noChangeAspect="1"/>
             </wp:cNvGraphicFramePr>
@@ -682,7 +694,7 @@
               <a:graphicData uri="http://schemas.openxmlformats.org/drawingml/2006/picture">
                 <pic:pic xmlns:pic="http://schemas.openxmlformats.org/drawingml/2006/picture">
                   <pic:nvPicPr>
-                    <pic:cNvPr id="182620054" name="Picture 1" descr="A graph of a graph&#10;&#10;Description automatically generated with medium confidence"/>
+                    <pic:cNvPr id="1744471793" name="Picture 1" descr="A graph with red and green lines&#10;&#10;Description automatically generated"/>
                     <pic:cNvPicPr/>
                   </pic:nvPicPr>
                   <pic:blipFill>
@@ -694,7 +706,7 @@
                   <pic:spPr>
                     <a:xfrm>
                       <a:off x="0" y="0"/>
-                      <a:ext cx="5486400" cy="2966085"/>
+                      <a:ext cx="5486400" cy="2971800"/>
                     </a:xfrm>
                     <a:prstGeom prst="rect">
                       <a:avLst/>
@@ -821,10 +833,10 @@
           <w:szCs w:val="26"/>
         </w:rPr>
         <w:drawing>
-          <wp:inline distT="0" distB="0" distL="0" distR="0" wp14:anchorId="494B17B2" wp14:editId="183D3B37">
-            <wp:extent cx="5485070" cy="2100404"/>
-            <wp:effectExtent l="0" t="0" r="1905" b="0"/>
-            <wp:docPr id="1819869706" name="Picture 1" descr="A graph of a graph of value&#10;&#10;Description automatically generated with medium confidence"/>
+          <wp:inline distT="0" distB="0" distL="0" distR="0" wp14:anchorId="1C5130E2" wp14:editId="17189836">
+            <wp:extent cx="5485700" cy="2208788"/>
+            <wp:effectExtent l="0" t="0" r="1270" b="1270"/>
+            <wp:docPr id="119766781" name="Picture 1" descr="A graph of a graph&#10;&#10;Description automatically generated"/>
             <wp:cNvGraphicFramePr>
               <a:graphicFrameLocks xmlns:a="http://schemas.openxmlformats.org/drawingml/2006/main" noChangeAspect="1"/>
             </wp:cNvGraphicFramePr>
@@ -832,7 +844,7 @@
               <a:graphicData uri="http://schemas.openxmlformats.org/drawingml/2006/picture">
                 <pic:pic xmlns:pic="http://schemas.openxmlformats.org/drawingml/2006/picture">
                   <pic:nvPicPr>
-                    <pic:cNvPr id="1819869706" name="Picture 1" descr="A graph of a graph of value&#10;&#10;Description automatically generated with medium confidence"/>
+                    <pic:cNvPr id="119766781" name="Picture 1" descr="A graph of a graph&#10;&#10;Description automatically generated"/>
                     <pic:cNvPicPr/>
                   </pic:nvPicPr>
                   <pic:blipFill>
@@ -844,7 +856,7 @@
                   <pic:spPr>
                     <a:xfrm>
                       <a:off x="0" y="0"/>
-                      <a:ext cx="5662527" cy="2168358"/>
+                      <a:ext cx="5606130" cy="2257279"/>
                     </a:xfrm>
                     <a:prstGeom prst="rect">
                       <a:avLst/>
@@ -1091,6 +1103,119 @@
     </w:lvl>
   </w:abstractNum>
   <w:abstractNum w:abstractNumId="9" w15:restartNumberingAfterBreak="0">
+    <w:nsid w:val="27B761A2"/>
+    <w:multiLevelType w:val="hybridMultilevel"/>
+    <w:tmpl w:val="AEE874D0"/>
+    <w:lvl w:ilvl="0" w:tplc="04090001">
+      <w:start w:val="1"/>
+      <w:numFmt w:val="bullet"/>
+      <w:lvlText w:val=""/>
+      <w:lvlJc w:val="left"/>
+      <w:pPr>
+        <w:ind w:left="720" w:hanging="360"/>
+      </w:pPr>
+      <w:rPr>
+        <w:rFonts w:ascii="Symbol" w:hAnsi="Symbol" w:hint="default"/>
+      </w:rPr>
+    </w:lvl>
+    <w:lvl w:ilvl="1" w:tplc="04090003" w:tentative="1">
+      <w:start w:val="1"/>
+      <w:numFmt w:val="bullet"/>
+      <w:lvlText w:val="o"/>
+      <w:lvlJc w:val="left"/>
+      <w:pPr>
+        <w:ind w:left="1440" w:hanging="360"/>
+      </w:pPr>
+      <w:rPr>
+        <w:rFonts w:ascii="Courier New" w:hAnsi="Courier New" w:cs="Courier New" w:hint="default"/>
+      </w:rPr>
+    </w:lvl>
+    <w:lvl w:ilvl="2" w:tplc="04090005" w:tentative="1">
+      <w:start w:val="1"/>
+      <w:numFmt w:val="bullet"/>
+      <w:lvlText w:val=""/>
+      <w:lvlJc w:val="left"/>
+      <w:pPr>
+        <w:ind w:left="2160" w:hanging="360"/>
+      </w:pPr>
+      <w:rPr>
+        <w:rFonts w:ascii="Wingdings" w:hAnsi="Wingdings" w:hint="default"/>
+      </w:rPr>
+    </w:lvl>
+    <w:lvl w:ilvl="3" w:tplc="04090001" w:tentative="1">
+      <w:start w:val="1"/>
+      <w:numFmt w:val="bullet"/>
+      <w:lvlText w:val=""/>
+      <w:lvlJc w:val="left"/>
+      <w:pPr>
+        <w:ind w:left="2880" w:hanging="360"/>
+      </w:pPr>
+      <w:rPr>
+        <w:rFonts w:ascii="Symbol" w:hAnsi="Symbol" w:hint="default"/>
+      </w:rPr>
+    </w:lvl>
+    <w:lvl w:ilvl="4" w:tplc="04090003" w:tentative="1">
+      <w:start w:val="1"/>
+      <w:numFmt w:val="bullet"/>
+      <w:lvlText w:val="o"/>
+      <w:lvlJc w:val="left"/>
+      <w:pPr>
+        <w:ind w:left="3600" w:hanging="360"/>
+      </w:pPr>
+      <w:rPr>
+        <w:rFonts w:ascii="Courier New" w:hAnsi="Courier New" w:cs="Courier New" w:hint="default"/>
+      </w:rPr>
+    </w:lvl>
+    <w:lvl w:ilvl="5" w:tplc="04090005" w:tentative="1">
+      <w:start w:val="1"/>
+      <w:numFmt w:val="bullet"/>
+      <w:lvlText w:val=""/>
+      <w:lvlJc w:val="left"/>
+      <w:pPr>
+        <w:ind w:left="4320" w:hanging="360"/>
+      </w:pPr>
+      <w:rPr>
+        <w:rFonts w:ascii="Wingdings" w:hAnsi="Wingdings" w:hint="default"/>
+      </w:rPr>
+    </w:lvl>
+    <w:lvl w:ilvl="6" w:tplc="04090001" w:tentative="1">
+      <w:start w:val="1"/>
+      <w:numFmt w:val="bullet"/>
+      <w:lvlText w:val=""/>
+      <w:lvlJc w:val="left"/>
+      <w:pPr>
+        <w:ind w:left="5040" w:hanging="360"/>
+      </w:pPr>
+      <w:rPr>
+        <w:rFonts w:ascii="Symbol" w:hAnsi="Symbol" w:hint="default"/>
+      </w:rPr>
+    </w:lvl>
+    <w:lvl w:ilvl="7" w:tplc="04090003" w:tentative="1">
+      <w:start w:val="1"/>
+      <w:numFmt w:val="bullet"/>
+      <w:lvlText w:val="o"/>
+      <w:lvlJc w:val="left"/>
+      <w:pPr>
+        <w:ind w:left="5760" w:hanging="360"/>
+      </w:pPr>
+      <w:rPr>
+        <w:rFonts w:ascii="Courier New" w:hAnsi="Courier New" w:cs="Courier New" w:hint="default"/>
+      </w:rPr>
+    </w:lvl>
+    <w:lvl w:ilvl="8" w:tplc="04090005" w:tentative="1">
+      <w:start w:val="1"/>
+      <w:numFmt w:val="bullet"/>
+      <w:lvlText w:val=""/>
+      <w:lvlJc w:val="left"/>
+      <w:pPr>
+        <w:ind w:left="6480" w:hanging="360"/>
+      </w:pPr>
+      <w:rPr>
+        <w:rFonts w:ascii="Wingdings" w:hAnsi="Wingdings" w:hint="default"/>
+      </w:rPr>
+    </w:lvl>
+  </w:abstractNum>
+  <w:abstractNum w:abstractNumId="10" w15:restartNumberingAfterBreak="0">
     <w:nsid w:val="4BB0582F"/>
     <w:multiLevelType w:val="hybridMultilevel"/>
     <w:tmpl w:val="A60A36B2"/>
@@ -1231,6 +1356,9 @@
     <w:abstractNumId w:val="0"/>
   </w:num>
   <w:num w:numId="10" w16cid:durableId="1685594068">
+    <w:abstractNumId w:val="10"/>
+  </w:num>
+  <w:num w:numId="11" w16cid:durableId="1085423407">
     <w:abstractNumId w:val="9"/>
   </w:num>
 </w:numbering>

</xml_diff>

<commit_message>
Minor Adjustments To Model Param
</commit_message>
<xml_diff>
--- a/Machine_Learning_Project_Report.docx
+++ b/Machine_Learning_Project_Report.docx
@@ -2,6 +2,924 @@
 <file path=word/document.xml><?xml version="1.0" encoding="utf-8"?>
 <w:document xmlns:wpc="http://schemas.microsoft.com/office/word/2010/wordprocessingCanvas" xmlns:cx="http://schemas.microsoft.com/office/drawing/2014/chartex" xmlns:cx1="http://schemas.microsoft.com/office/drawing/2015/9/8/chartex" xmlns:cx2="http://schemas.microsoft.com/office/drawing/2015/10/21/chartex" xmlns:cx3="http://schemas.microsoft.com/office/drawing/2016/5/9/chartex" xmlns:cx4="http://schemas.microsoft.com/office/drawing/2016/5/10/chartex" xmlns:cx5="http://schemas.microsoft.com/office/drawing/2016/5/11/chartex" xmlns:cx6="http://schemas.microsoft.com/office/drawing/2016/5/12/chartex" xmlns:cx7="http://schemas.microsoft.com/office/drawing/2016/5/13/chartex" xmlns:cx8="http://schemas.microsoft.com/office/drawing/2016/5/14/chartex" xmlns:mc="http://schemas.openxmlformats.org/markup-compatibility/2006" xmlns:aink="http://schemas.microsoft.com/office/drawing/2016/ink" xmlns:am3d="http://schemas.microsoft.com/office/drawing/2017/model3d" xmlns:o="urn:schemas-microsoft-com:office:office" xmlns:oel="http://schemas.microsoft.com/office/2019/extlst" xmlns:r="http://schemas.openxmlformats.org/officeDocument/2006/relationships" xmlns:m="http://schemas.openxmlformats.org/officeDocument/2006/math" xmlns:v="urn:schemas-microsoft-com:vml" xmlns:wp14="http://schemas.microsoft.com/office/word/2010/wordprocessingDrawing" xmlns:wp="http://schemas.openxmlformats.org/drawingml/2006/wordprocessingDrawing" xmlns:w10="urn:schemas-microsoft-com:office:word" xmlns:w="http://schemas.openxmlformats.org/wordprocessingml/2006/main" xmlns:w14="http://schemas.microsoft.com/office/word/2010/wordml" xmlns:w15="http://schemas.microsoft.com/office/word/2012/wordml" xmlns:w16cex="http://schemas.microsoft.com/office/word/2018/wordml/cex" xmlns:w16cid="http://schemas.microsoft.com/office/word/2016/wordml/cid" xmlns:w16="http://schemas.microsoft.com/office/word/2018/wordml" xmlns:w16sdtdh="http://schemas.microsoft.com/office/word/2020/wordml/sdtdatahash" xmlns:w16se="http://schemas.microsoft.com/office/word/2015/wordml/symex" xmlns:wpg="http://schemas.microsoft.com/office/word/2010/wordprocessingGroup" xmlns:wpi="http://schemas.microsoft.com/office/word/2010/wordprocessingInk" xmlns:wne="http://schemas.microsoft.com/office/word/2006/wordml" xmlns:wps="http://schemas.microsoft.com/office/word/2010/wordprocessingShape" mc:Ignorable="w14 w15 w16se w16cid w16 w16cex w16sdtdh wp14">
   <w:body>
+    <w:sdt>
+      <w:sdtPr>
+        <w:id w:val="1848987433"/>
+        <w:docPartObj>
+          <w:docPartGallery w:val="Cover Pages"/>
+          <w:docPartUnique/>
+        </w:docPartObj>
+      </w:sdtPr>
+      <w:sdtEndPr>
+        <w:rPr>
+          <w:rFonts w:eastAsiaTheme="majorEastAsia" w:cstheme="majorBidi"/>
+          <w:b/>
+          <w:bCs/>
+          <w:color w:val="365F91" w:themeColor="accent1" w:themeShade="BF"/>
+          <w:sz w:val="26"/>
+          <w:szCs w:val="26"/>
+        </w:rPr>
+      </w:sdtEndPr>
+      <w:sdtContent>
+        <w:p>
+          <w:r>
+            <w:rPr>
+              <w:noProof/>
+            </w:rPr>
+            <mc:AlternateContent>
+              <mc:Choice Requires="wpg">
+                <w:drawing>
+                  <wp:anchor distT="0" distB="0" distL="114300" distR="114300" simplePos="0" relativeHeight="251662336" behindDoc="0" locked="0" layoutInCell="1" allowOverlap="1" wp14:anchorId="7A3E18E6" wp14:editId="3B4E23FE">
+                    <wp:simplePos x="0" y="0"/>
+                    <wp:positionH relativeFrom="page">
+                      <wp:align>center</wp:align>
+                    </wp:positionH>
+                    <mc:AlternateContent>
+                      <mc:Choice Requires="wp14">
+                        <wp:positionV relativeFrom="page">
+                          <wp14:pctPosVOffset>2300</wp14:pctPosVOffset>
+                        </wp:positionV>
+                      </mc:Choice>
+                      <mc:Fallback>
+                        <wp:positionV relativeFrom="page">
+                          <wp:posOffset>231140</wp:posOffset>
+                        </wp:positionV>
+                      </mc:Fallback>
+                    </mc:AlternateContent>
+                    <wp:extent cx="7315200" cy="1215391"/>
+                    <wp:effectExtent l="0" t="0" r="1270" b="1905"/>
+                    <wp:wrapNone/>
+                    <wp:docPr id="149" name="Group 8"/>
+                    <wp:cNvGraphicFramePr/>
+                    <a:graphic xmlns:a="http://schemas.openxmlformats.org/drawingml/2006/main">
+                      <a:graphicData uri="http://schemas.microsoft.com/office/word/2010/wordprocessingGroup">
+                        <wpg:wgp>
+                          <wpg:cNvGrpSpPr/>
+                          <wpg:grpSpPr>
+                            <a:xfrm>
+                              <a:off x="0" y="0"/>
+                              <a:ext cx="7315200" cy="1215391"/>
+                              <a:chOff x="0" y="-1"/>
+                              <a:chExt cx="7315200" cy="1216153"/>
+                            </a:xfrm>
+                          </wpg:grpSpPr>
+                          <wps:wsp>
+                            <wps:cNvPr id="150" name="Rectangle 51"/>
+                            <wps:cNvSpPr/>
+                            <wps:spPr>
+                              <a:xfrm>
+                                <a:off x="0" y="-1"/>
+                                <a:ext cx="7315200" cy="1130373"/>
+                              </a:xfrm>
+                              <a:custGeom>
+                                <a:avLst/>
+                                <a:gdLst>
+                                  <a:gd name="connsiteX0" fmla="*/ 0 w 7312660"/>
+                                  <a:gd name="connsiteY0" fmla="*/ 0 h 1215390"/>
+                                  <a:gd name="connsiteX1" fmla="*/ 7312660 w 7312660"/>
+                                  <a:gd name="connsiteY1" fmla="*/ 0 h 1215390"/>
+                                  <a:gd name="connsiteX2" fmla="*/ 7312660 w 7312660"/>
+                                  <a:gd name="connsiteY2" fmla="*/ 1215390 h 1215390"/>
+                                  <a:gd name="connsiteX3" fmla="*/ 0 w 7312660"/>
+                                  <a:gd name="connsiteY3" fmla="*/ 1215390 h 1215390"/>
+                                  <a:gd name="connsiteX4" fmla="*/ 0 w 7312660"/>
+                                  <a:gd name="connsiteY4" fmla="*/ 0 h 1215390"/>
+                                  <a:gd name="connsiteX0" fmla="*/ 0 w 7312660"/>
+                                  <a:gd name="connsiteY0" fmla="*/ 0 h 1215390"/>
+                                  <a:gd name="connsiteX1" fmla="*/ 7312660 w 7312660"/>
+                                  <a:gd name="connsiteY1" fmla="*/ 0 h 1215390"/>
+                                  <a:gd name="connsiteX2" fmla="*/ 7312660 w 7312660"/>
+                                  <a:gd name="connsiteY2" fmla="*/ 1215390 h 1215390"/>
+                                  <a:gd name="connsiteX3" fmla="*/ 3667125 w 7312660"/>
+                                  <a:gd name="connsiteY3" fmla="*/ 1209675 h 1215390"/>
+                                  <a:gd name="connsiteX4" fmla="*/ 0 w 7312660"/>
+                                  <a:gd name="connsiteY4" fmla="*/ 1215390 h 1215390"/>
+                                  <a:gd name="connsiteX5" fmla="*/ 0 w 7312660"/>
+                                  <a:gd name="connsiteY5" fmla="*/ 0 h 1215390"/>
+                                  <a:gd name="connsiteX0" fmla="*/ 0 w 7312660"/>
+                                  <a:gd name="connsiteY0" fmla="*/ 0 h 1215390"/>
+                                  <a:gd name="connsiteX1" fmla="*/ 7312660 w 7312660"/>
+                                  <a:gd name="connsiteY1" fmla="*/ 0 h 1215390"/>
+                                  <a:gd name="connsiteX2" fmla="*/ 7312660 w 7312660"/>
+                                  <a:gd name="connsiteY2" fmla="*/ 1215390 h 1215390"/>
+                                  <a:gd name="connsiteX3" fmla="*/ 3619500 w 7312660"/>
+                                  <a:gd name="connsiteY3" fmla="*/ 733425 h 1215390"/>
+                                  <a:gd name="connsiteX4" fmla="*/ 0 w 7312660"/>
+                                  <a:gd name="connsiteY4" fmla="*/ 1215390 h 1215390"/>
+                                  <a:gd name="connsiteX5" fmla="*/ 0 w 7312660"/>
+                                  <a:gd name="connsiteY5" fmla="*/ 0 h 1215390"/>
+                                  <a:gd name="connsiteX0" fmla="*/ 0 w 7312660"/>
+                                  <a:gd name="connsiteY0" fmla="*/ 0 h 1215390"/>
+                                  <a:gd name="connsiteX1" fmla="*/ 7312660 w 7312660"/>
+                                  <a:gd name="connsiteY1" fmla="*/ 0 h 1215390"/>
+                                  <a:gd name="connsiteX2" fmla="*/ 7312660 w 7312660"/>
+                                  <a:gd name="connsiteY2" fmla="*/ 1129665 h 1215390"/>
+                                  <a:gd name="connsiteX3" fmla="*/ 3619500 w 7312660"/>
+                                  <a:gd name="connsiteY3" fmla="*/ 733425 h 1215390"/>
+                                  <a:gd name="connsiteX4" fmla="*/ 0 w 7312660"/>
+                                  <a:gd name="connsiteY4" fmla="*/ 1215390 h 1215390"/>
+                                  <a:gd name="connsiteX5" fmla="*/ 0 w 7312660"/>
+                                  <a:gd name="connsiteY5" fmla="*/ 0 h 1215390"/>
+                                  <a:gd name="connsiteX0" fmla="*/ 9525 w 7322185"/>
+                                  <a:gd name="connsiteY0" fmla="*/ 0 h 1129665"/>
+                                  <a:gd name="connsiteX1" fmla="*/ 7322185 w 7322185"/>
+                                  <a:gd name="connsiteY1" fmla="*/ 0 h 1129665"/>
+                                  <a:gd name="connsiteX2" fmla="*/ 7322185 w 7322185"/>
+                                  <a:gd name="connsiteY2" fmla="*/ 1129665 h 1129665"/>
+                                  <a:gd name="connsiteX3" fmla="*/ 3629025 w 7322185"/>
+                                  <a:gd name="connsiteY3" fmla="*/ 733425 h 1129665"/>
+                                  <a:gd name="connsiteX4" fmla="*/ 0 w 7322185"/>
+                                  <a:gd name="connsiteY4" fmla="*/ 1091565 h 1129665"/>
+                                  <a:gd name="connsiteX5" fmla="*/ 9525 w 7322185"/>
+                                  <a:gd name="connsiteY5" fmla="*/ 0 h 1129665"/>
+                                  <a:gd name="connsiteX0" fmla="*/ 0 w 7312660"/>
+                                  <a:gd name="connsiteY0" fmla="*/ 0 h 1129665"/>
+                                  <a:gd name="connsiteX1" fmla="*/ 7312660 w 7312660"/>
+                                  <a:gd name="connsiteY1" fmla="*/ 0 h 1129665"/>
+                                  <a:gd name="connsiteX2" fmla="*/ 7312660 w 7312660"/>
+                                  <a:gd name="connsiteY2" fmla="*/ 1129665 h 1129665"/>
+                                  <a:gd name="connsiteX3" fmla="*/ 3619500 w 7312660"/>
+                                  <a:gd name="connsiteY3" fmla="*/ 733425 h 1129665"/>
+                                  <a:gd name="connsiteX4" fmla="*/ 0 w 7312660"/>
+                                  <a:gd name="connsiteY4" fmla="*/ 1091565 h 1129665"/>
+                                  <a:gd name="connsiteX5" fmla="*/ 0 w 7312660"/>
+                                  <a:gd name="connsiteY5" fmla="*/ 0 h 1129665"/>
+                                </a:gdLst>
+                                <a:ahLst/>
+                                <a:cxnLst>
+                                  <a:cxn ang="0">
+                                    <a:pos x="connsiteX0" y="connsiteY0"/>
+                                  </a:cxn>
+                                  <a:cxn ang="0">
+                                    <a:pos x="connsiteX1" y="connsiteY1"/>
+                                  </a:cxn>
+                                  <a:cxn ang="0">
+                                    <a:pos x="connsiteX2" y="connsiteY2"/>
+                                  </a:cxn>
+                                  <a:cxn ang="0">
+                                    <a:pos x="connsiteX3" y="connsiteY3"/>
+                                  </a:cxn>
+                                  <a:cxn ang="0">
+                                    <a:pos x="connsiteX4" y="connsiteY4"/>
+                                  </a:cxn>
+                                  <a:cxn ang="0">
+                                    <a:pos x="connsiteX5" y="connsiteY5"/>
+                                  </a:cxn>
+                                </a:cxnLst>
+                                <a:rect l="l" t="t" r="r" b="b"/>
+                                <a:pathLst>
+                                  <a:path w="7312660" h="1129665">
+                                    <a:moveTo>
+                                      <a:pt x="0" y="0"/>
+                                    </a:moveTo>
+                                    <a:lnTo>
+                                      <a:pt x="7312660" y="0"/>
+                                    </a:lnTo>
+                                    <a:lnTo>
+                                      <a:pt x="7312660" y="1129665"/>
+                                    </a:lnTo>
+                                    <a:lnTo>
+                                      <a:pt x="3619500" y="733425"/>
+                                    </a:lnTo>
+                                    <a:lnTo>
+                                      <a:pt x="0" y="1091565"/>
+                                    </a:lnTo>
+                                    <a:lnTo>
+                                      <a:pt x="0" y="0"/>
+                                    </a:lnTo>
+                                    <a:close/>
+                                  </a:path>
+                                </a:pathLst>
+                              </a:custGeom>
+                              <a:ln>
+                                <a:noFill/>
+                              </a:ln>
+                            </wps:spPr>
+                            <wps:style>
+                              <a:lnRef idx="2">
+                                <a:schemeClr val="accent1">
+                                  <a:shade val="50000"/>
+                                </a:schemeClr>
+                              </a:lnRef>
+                              <a:fillRef idx="1">
+                                <a:schemeClr val="accent1"/>
+                              </a:fillRef>
+                              <a:effectRef idx="0">
+                                <a:schemeClr val="accent1"/>
+                              </a:effectRef>
+                              <a:fontRef idx="minor">
+                                <a:schemeClr val="lt1"/>
+                              </a:fontRef>
+                            </wps:style>
+                            <wps:bodyPr rot="0" spcFirstLastPara="0" vertOverflow="overflow" horzOverflow="overflow" vert="horz" wrap="square" lIns="91440" tIns="45720" rIns="91440" bIns="45720" numCol="1" spcCol="0" rtlCol="0" fromWordArt="0" anchor="ctr" anchorCtr="0" forceAA="0" compatLnSpc="1">
+                              <a:prstTxWarp prst="textNoShape">
+                                <a:avLst/>
+                              </a:prstTxWarp>
+                              <a:noAutofit/>
+                            </wps:bodyPr>
+                          </wps:wsp>
+                          <wps:wsp>
+                            <wps:cNvPr id="151" name="Rectangle 151"/>
+                            <wps:cNvSpPr/>
+                            <wps:spPr>
+                              <a:xfrm>
+                                <a:off x="0" y="0"/>
+                                <a:ext cx="7315200" cy="1216152"/>
+                              </a:xfrm>
+                              <a:prstGeom prst="rect">
+                                <a:avLst/>
+                              </a:prstGeom>
+                              <a:blipFill>
+                                <a:blip r:embed="rId7"/>
+                                <a:stretch>
+                                  <a:fillRect r="-7574"/>
+                                </a:stretch>
+                              </a:blipFill>
+                              <a:ln>
+                                <a:noFill/>
+                              </a:ln>
+                            </wps:spPr>
+                            <wps:style>
+                              <a:lnRef idx="2">
+                                <a:schemeClr val="accent1">
+                                  <a:shade val="50000"/>
+                                </a:schemeClr>
+                              </a:lnRef>
+                              <a:fillRef idx="1">
+                                <a:schemeClr val="accent1"/>
+                              </a:fillRef>
+                              <a:effectRef idx="0">
+                                <a:schemeClr val="accent1"/>
+                              </a:effectRef>
+                              <a:fontRef idx="minor">
+                                <a:schemeClr val="lt1"/>
+                              </a:fontRef>
+                            </wps:style>
+                            <wps:bodyPr rot="0" spcFirstLastPara="0" vertOverflow="overflow" horzOverflow="overflow" vert="horz" wrap="square" lIns="91440" tIns="45720" rIns="91440" bIns="45720" numCol="1" spcCol="0" rtlCol="0" fromWordArt="0" anchor="ctr" anchorCtr="0" forceAA="0" compatLnSpc="1">
+                              <a:prstTxWarp prst="textNoShape">
+                                <a:avLst/>
+                              </a:prstTxWarp>
+                              <a:noAutofit/>
+                            </wps:bodyPr>
+                          </wps:wsp>
+                        </wpg:wgp>
+                      </a:graphicData>
+                    </a:graphic>
+                    <wp14:sizeRelH relativeFrom="page">
+                      <wp14:pctWidth>94100</wp14:pctWidth>
+                    </wp14:sizeRelH>
+                    <wp14:sizeRelV relativeFrom="page">
+                      <wp14:pctHeight>12100</wp14:pctHeight>
+                    </wp14:sizeRelV>
+                  </wp:anchor>
+                </w:drawing>
+              </mc:Choice>
+              <mc:Fallback>
+                <w:pict>
+                  <v:group w14:anchorId="6DC63E22" id="Group 8" o:spid="_x0000_s1026" style="position:absolute;margin-left:0;margin-top:0;width:8in;height:95.7pt;z-index:251662336;mso-width-percent:941;mso-height-percent:121;mso-top-percent:23;mso-position-horizontal:center;mso-position-horizontal-relative:page;mso-position-vertical-relative:page;mso-width-percent:941;mso-height-percent:121;mso-top-percent:23" coordorigin="" coordsize="73152,12161" o:gfxdata="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">
+                    <v:shape id="Rectangle 51" o:spid="_x0000_s1027" style="position:absolute;width:73152;height:11303;visibility:visible;mso-wrap-style:square;v-text-anchor:middle" coordsize="7312660,1129665" o:gfxdata="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" path="m,l7312660,r,1129665l3619500,733425,,1091565,,xe" fillcolor="#4f81bd [3204]" stroked="f" strokeweight="2pt">
+                      <v:path arrowok="t" o:connecttype="custom" o:connectlocs="0,0;7315200,0;7315200,1130373;3620757,733885;0,1092249;0,0" o:connectangles="0,0,0,0,0,0"/>
+                    </v:shape>
+                    <v:rect id="Rectangle 151" o:spid="_x0000_s1028" style="position:absolute;width:73152;height:12161;visibility:visible;mso-wrap-style:square;v-text-anchor:middle" o:gfxdata="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" stroked="f" strokeweight="2pt">
+                      <v:fill r:id="rId8" o:title="" recolor="t" rotate="t" type="frame"/>
+                    </v:rect>
+                    <w10:wrap anchorx="page" anchory="page"/>
+                  </v:group>
+                </w:pict>
+              </mc:Fallback>
+            </mc:AlternateContent>
+          </w:r>
+          <w:r>
+            <w:rPr>
+              <w:noProof/>
+            </w:rPr>
+            <mc:AlternateContent>
+              <mc:Choice Requires="wps">
+                <w:drawing>
+                  <wp:anchor distT="0" distB="0" distL="114300" distR="114300" simplePos="0" relativeHeight="251661312" behindDoc="0" locked="0" layoutInCell="1" allowOverlap="1" wp14:anchorId="031C8A8F" wp14:editId="25655089">
+                    <wp:simplePos x="0" y="0"/>
+                    <wp:positionH relativeFrom="page">
+                      <wp:align>center</wp:align>
+                    </wp:positionH>
+                    <mc:AlternateContent>
+                      <mc:Choice Requires="wp14">
+                        <wp:positionV relativeFrom="page">
+                          <wp14:pctPosVOffset>70000</wp14:pctPosVOffset>
+                        </wp:positionV>
+                      </mc:Choice>
+                      <mc:Fallback>
+                        <wp:positionV relativeFrom="page">
+                          <wp:posOffset>7040880</wp:posOffset>
+                        </wp:positionV>
+                      </mc:Fallback>
+                    </mc:AlternateContent>
+                    <wp:extent cx="7315200" cy="1009650"/>
+                    <wp:effectExtent l="0" t="0" r="0" b="0"/>
+                    <wp:wrapSquare wrapText="bothSides"/>
+                    <wp:docPr id="153" name="Text Box 10"/>
+                    <wp:cNvGraphicFramePr/>
+                    <a:graphic xmlns:a="http://schemas.openxmlformats.org/drawingml/2006/main">
+                      <a:graphicData uri="http://schemas.microsoft.com/office/word/2010/wordprocessingShape">
+                        <wps:wsp>
+                          <wps:cNvSpPr txBox="1"/>
+                          <wps:spPr>
+                            <a:xfrm>
+                              <a:off x="0" y="0"/>
+                              <a:ext cx="7315200" cy="1009650"/>
+                            </a:xfrm>
+                            <a:prstGeom prst="rect">
+                              <a:avLst/>
+                            </a:prstGeom>
+                            <a:noFill/>
+                            <a:ln w="6350">
+                              <a:noFill/>
+                            </a:ln>
+                            <a:effectLst/>
+                          </wps:spPr>
+                          <wps:style>
+                            <a:lnRef idx="0">
+                              <a:schemeClr val="accent1"/>
+                            </a:lnRef>
+                            <a:fillRef idx="0">
+                              <a:schemeClr val="accent1"/>
+                            </a:fillRef>
+                            <a:effectRef idx="0">
+                              <a:schemeClr val="accent1"/>
+                            </a:effectRef>
+                            <a:fontRef idx="minor">
+                              <a:schemeClr val="dk1"/>
+                            </a:fontRef>
+                          </wps:style>
+                          <wps:txbx>
+                            <w:txbxContent>
+                              <w:p>
+                                <w:pPr>
+                                  <w:pStyle w:val="NoSpacing"/>
+                                  <w:jc w:val="right"/>
+                                  <w:rPr>
+                                    <w:color w:val="595959" w:themeColor="text1" w:themeTint="A6"/>
+                                    <w:sz w:val="20"/>
+                                    <w:szCs w:val="20"/>
+                                  </w:rPr>
+                                </w:pPr>
+                              </w:p>
+                            </w:txbxContent>
+                          </wps:txbx>
+                          <wps:bodyPr rot="0" spcFirstLastPara="0" vertOverflow="overflow" horzOverflow="overflow" vert="horz" wrap="square" lIns="1600200" tIns="0" rIns="685800" bIns="0" numCol="1" spcCol="0" rtlCol="0" fromWordArt="0" anchor="t" anchorCtr="0" forceAA="0" compatLnSpc="1">
+                            <a:prstTxWarp prst="textNoShape">
+                              <a:avLst/>
+                            </a:prstTxWarp>
+                            <a:spAutoFit/>
+                          </wps:bodyPr>
+                        </wps:wsp>
+                      </a:graphicData>
+                    </a:graphic>
+                    <wp14:sizeRelH relativeFrom="page">
+                      <wp14:pctWidth>94100</wp14:pctWidth>
+                    </wp14:sizeRelH>
+                    <wp14:sizeRelV relativeFrom="page">
+                      <wp14:pctHeight>10000</wp14:pctHeight>
+                    </wp14:sizeRelV>
+                  </wp:anchor>
+                </w:drawing>
+              </mc:Choice>
+              <mc:Fallback>
+                <w:pict>
+                  <v:shapetype w14:anchorId="031C8A8F" id="_x0000_t202" coordsize="21600,21600" o:spt="202" path="m,l,21600r21600,l21600,xe">
+                    <v:stroke joinstyle="miter"/>
+                    <v:path gradientshapeok="t" o:connecttype="rect"/>
+                  </v:shapetype>
+                  <v:shape id="Text Box 10" o:spid="_x0000_s1026" type="#_x0000_t202" style="position:absolute;margin-left:0;margin-top:0;width:8in;height:79.5pt;z-index:251661312;visibility:visible;mso-wrap-style:square;mso-width-percent:941;mso-height-percent:100;mso-top-percent:700;mso-wrap-distance-left:9pt;mso-wrap-distance-top:0;mso-wrap-distance-right:9pt;mso-wrap-distance-bottom:0;mso-position-horizontal:center;mso-position-horizontal-relative:page;mso-position-vertical-relative:page;mso-width-percent:941;mso-height-percent:100;mso-top-percent:700;mso-width-relative:page;mso-height-relative:page;v-text-anchor:top" o:gfxdata="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" filled="f" stroked="f" strokeweight=".5pt">
+                    <v:textbox style="mso-fit-shape-to-text:t" inset="126pt,0,54pt,0">
+                      <w:txbxContent>
+                        <w:p>
+                          <w:pPr>
+                            <w:pStyle w:val="NoSpacing"/>
+                            <w:jc w:val="right"/>
+                            <w:rPr>
+                              <w:color w:val="595959" w:themeColor="text1" w:themeTint="A6"/>
+                              <w:sz w:val="20"/>
+                              <w:szCs w:val="20"/>
+                            </w:rPr>
+                          </w:pPr>
+                        </w:p>
+                      </w:txbxContent>
+                    </v:textbox>
+                    <w10:wrap type="square" anchorx="page" anchory="page"/>
+                  </v:shape>
+                </w:pict>
+              </mc:Fallback>
+            </mc:AlternateContent>
+          </w:r>
+          <w:r>
+            <w:rPr>
+              <w:noProof/>
+            </w:rPr>
+            <mc:AlternateContent>
+              <mc:Choice Requires="wps">
+                <w:drawing>
+                  <wp:anchor distT="0" distB="0" distL="114300" distR="114300" simplePos="0" relativeHeight="251659264" behindDoc="0" locked="0" layoutInCell="1" allowOverlap="1" wp14:anchorId="00F59B4D" wp14:editId="695390F1">
+                    <wp:simplePos x="0" y="0"/>
+                    <wp:positionH relativeFrom="page">
+                      <wp:align>center</wp:align>
+                    </wp:positionH>
+                    <mc:AlternateContent>
+                      <mc:Choice Requires="wp14">
+                        <wp:positionV relativeFrom="page">
+                          <wp14:pctPosVOffset>30000</wp14:pctPosVOffset>
+                        </wp:positionV>
+                      </mc:Choice>
+                      <mc:Fallback>
+                        <wp:positionV relativeFrom="page">
+                          <wp:posOffset>3017520</wp:posOffset>
+                        </wp:positionV>
+                      </mc:Fallback>
+                    </mc:AlternateContent>
+                    <wp:extent cx="7315200" cy="3638550"/>
+                    <wp:effectExtent l="0" t="0" r="0" b="6350"/>
+                    <wp:wrapSquare wrapText="bothSides"/>
+                    <wp:docPr id="154" name="Text Box 11"/>
+                    <wp:cNvGraphicFramePr/>
+                    <a:graphic xmlns:a="http://schemas.openxmlformats.org/drawingml/2006/main">
+                      <a:graphicData uri="http://schemas.microsoft.com/office/word/2010/wordprocessingShape">
+                        <wps:wsp>
+                          <wps:cNvSpPr txBox="1"/>
+                          <wps:spPr>
+                            <a:xfrm>
+                              <a:off x="0" y="0"/>
+                              <a:ext cx="7315200" cy="3638550"/>
+                            </a:xfrm>
+                            <a:prstGeom prst="rect">
+                              <a:avLst/>
+                            </a:prstGeom>
+                            <a:noFill/>
+                            <a:ln w="6350">
+                              <a:noFill/>
+                            </a:ln>
+                            <a:effectLst/>
+                          </wps:spPr>
+                          <wps:style>
+                            <a:lnRef idx="0">
+                              <a:schemeClr val="accent1"/>
+                            </a:lnRef>
+                            <a:fillRef idx="0">
+                              <a:schemeClr val="accent1"/>
+                            </a:fillRef>
+                            <a:effectRef idx="0">
+                              <a:schemeClr val="accent1"/>
+                            </a:effectRef>
+                            <a:fontRef idx="minor">
+                              <a:schemeClr val="dk1"/>
+                            </a:fontRef>
+                          </wps:style>
+                          <wps:txbx>
+                            <w:txbxContent>
+                              <w:p>
+                                <w:pPr>
+                                  <w:jc w:val="right"/>
+                                  <w:rPr>
+                                    <w:color w:val="4F81BD" w:themeColor="accent1"/>
+                                    <w:sz w:val="64"/>
+                                    <w:szCs w:val="64"/>
+                                  </w:rPr>
+                                </w:pPr>
+                                <w:sdt>
+                                  <w:sdtPr>
+                                    <w:rPr>
+                                      <w:caps/>
+                                      <w:color w:val="4F81BD" w:themeColor="accent1"/>
+                                      <w:sz w:val="64"/>
+                                      <w:szCs w:val="64"/>
+                                    </w:rPr>
+                                    <w:alias w:val="Title"/>
+                                    <w:tag w:val=""/>
+                                    <w:id w:val="630141079"/>
+                                    <w:dataBinding w:prefixMappings="xmlns:ns0='http://purl.org/dc/elements/1.1/' xmlns:ns1='http://schemas.openxmlformats.org/package/2006/metadata/core-properties' " w:xpath="/ns1:coreProperties[1]/ns0:title[1]" w:storeItemID="{6C3C8BC8-F283-45AE-878A-BAB7291924A1}"/>
+                                    <w:text w:multiLine="1"/>
+                                  </w:sdtPr>
+                                  <w:sdtEndPr>
+                                    <w:rPr>
+                                      <w:caps w:val="0"/>
+                                    </w:rPr>
+                                  </w:sdtEndPr>
+                                  <w:sdtContent>
+                                    <w:r>
+                                      <w:rPr>
+                                        <w:caps/>
+                                        <w:color w:val="4F81BD" w:themeColor="accent1"/>
+                                        <w:sz w:val="64"/>
+                                        <w:szCs w:val="64"/>
+                                      </w:rPr>
+                                      <w:t>Machine Learning Project RepoRt</w:t>
+                                    </w:r>
+                                  </w:sdtContent>
+                                </w:sdt>
+                              </w:p>
+                              <w:sdt>
+                                <w:sdtPr>
+                                  <w:rPr>
+                                    <w:color w:val="404040" w:themeColor="text1" w:themeTint="BF"/>
+                                    <w:sz w:val="36"/>
+                                    <w:szCs w:val="36"/>
+                                  </w:rPr>
+                                  <w:alias w:val="Subtitle"/>
+                                  <w:tag w:val=""/>
+                                  <w:id w:val="1759551507"/>
+                                  <w:dataBinding w:prefixMappings="xmlns:ns0='http://purl.org/dc/elements/1.1/' xmlns:ns1='http://schemas.openxmlformats.org/package/2006/metadata/core-properties' " w:xpath="/ns1:coreProperties[1]/ns0:subject[1]" w:storeItemID="{6C3C8BC8-F283-45AE-878A-BAB7291924A1}"/>
+                                  <w:text/>
+                                </w:sdtPr>
+                                <w:sdtContent>
+                                  <w:p>
+                                    <w:pPr>
+                                      <w:jc w:val="right"/>
+                                      <w:rPr>
+                                        <w:smallCaps/>
+                                        <w:color w:val="404040" w:themeColor="text1" w:themeTint="BF"/>
+                                        <w:sz w:val="36"/>
+                                        <w:szCs w:val="36"/>
+                                      </w:rPr>
+                                    </w:pPr>
+                                    <w:r>
+                                      <w:rPr>
+                                        <w:color w:val="404040" w:themeColor="text1" w:themeTint="BF"/>
+                                        <w:sz w:val="36"/>
+                                        <w:szCs w:val="36"/>
+                                      </w:rPr>
+                                      <w:t xml:space="preserve">Spotify Streams Prediction </w:t>
+                                    </w:r>
+                                  </w:p>
+                                </w:sdtContent>
+                              </w:sdt>
+                            </w:txbxContent>
+                          </wps:txbx>
+                          <wps:bodyPr rot="0" spcFirstLastPara="0" vertOverflow="overflow" horzOverflow="overflow" vert="horz" wrap="square" lIns="1600200" tIns="0" rIns="685800" bIns="0" numCol="1" spcCol="0" rtlCol="0" fromWordArt="0" anchor="b" anchorCtr="0" forceAA="0" compatLnSpc="1">
+                            <a:prstTxWarp prst="textNoShape">
+                              <a:avLst/>
+                            </a:prstTxWarp>
+                            <a:noAutofit/>
+                          </wps:bodyPr>
+                        </wps:wsp>
+                      </a:graphicData>
+                    </a:graphic>
+                    <wp14:sizeRelH relativeFrom="page">
+                      <wp14:pctWidth>94100</wp14:pctWidth>
+                    </wp14:sizeRelH>
+                    <wp14:sizeRelV relativeFrom="page">
+                      <wp14:pctHeight>36300</wp14:pctHeight>
+                    </wp14:sizeRelV>
+                  </wp:anchor>
+                </w:drawing>
+              </mc:Choice>
+              <mc:Fallback>
+                <w:pict>
+                  <v:shape w14:anchorId="00F59B4D" id="Text Box 11" o:spid="_x0000_s1027" type="#_x0000_t202" style="position:absolute;margin-left:0;margin-top:0;width:8in;height:286.5pt;z-index:251659264;visibility:visible;mso-wrap-style:square;mso-width-percent:941;mso-height-percent:363;mso-top-percent:300;mso-wrap-distance-left:9pt;mso-wrap-distance-top:0;mso-wrap-distance-right:9pt;mso-wrap-distance-bottom:0;mso-position-horizontal:center;mso-position-horizontal-relative:page;mso-position-vertical-relative:page;mso-width-percent:941;mso-height-percent:363;mso-top-percent:300;mso-width-relative:page;mso-height-relative:page;v-text-anchor:bottom" o:gfxdata="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" filled="f" stroked="f" strokeweight=".5pt">
+                    <v:textbox inset="126pt,0,54pt,0">
+                      <w:txbxContent>
+                        <w:p>
+                          <w:pPr>
+                            <w:jc w:val="right"/>
+                            <w:rPr>
+                              <w:color w:val="4F81BD" w:themeColor="accent1"/>
+                              <w:sz w:val="64"/>
+                              <w:szCs w:val="64"/>
+                            </w:rPr>
+                          </w:pPr>
+                          <w:sdt>
+                            <w:sdtPr>
+                              <w:rPr>
+                                <w:caps/>
+                                <w:color w:val="4F81BD" w:themeColor="accent1"/>
+                                <w:sz w:val="64"/>
+                                <w:szCs w:val="64"/>
+                              </w:rPr>
+                              <w:alias w:val="Title"/>
+                              <w:tag w:val=""/>
+                              <w:id w:val="630141079"/>
+                              <w:dataBinding w:prefixMappings="xmlns:ns0='http://purl.org/dc/elements/1.1/' xmlns:ns1='http://schemas.openxmlformats.org/package/2006/metadata/core-properties' " w:xpath="/ns1:coreProperties[1]/ns0:title[1]" w:storeItemID="{6C3C8BC8-F283-45AE-878A-BAB7291924A1}"/>
+                              <w:text w:multiLine="1"/>
+                            </w:sdtPr>
+                            <w:sdtEndPr>
+                              <w:rPr>
+                                <w:caps w:val="0"/>
+                              </w:rPr>
+                            </w:sdtEndPr>
+                            <w:sdtContent>
+                              <w:r>
+                                <w:rPr>
+                                  <w:caps/>
+                                  <w:color w:val="4F81BD" w:themeColor="accent1"/>
+                                  <w:sz w:val="64"/>
+                                  <w:szCs w:val="64"/>
+                                </w:rPr>
+                                <w:t>Machine Learning Project RepoRt</w:t>
+                              </w:r>
+                            </w:sdtContent>
+                          </w:sdt>
+                        </w:p>
+                        <w:sdt>
+                          <w:sdtPr>
+                            <w:rPr>
+                              <w:color w:val="404040" w:themeColor="text1" w:themeTint="BF"/>
+                              <w:sz w:val="36"/>
+                              <w:szCs w:val="36"/>
+                            </w:rPr>
+                            <w:alias w:val="Subtitle"/>
+                            <w:tag w:val=""/>
+                            <w:id w:val="1759551507"/>
+                            <w:dataBinding w:prefixMappings="xmlns:ns0='http://purl.org/dc/elements/1.1/' xmlns:ns1='http://schemas.openxmlformats.org/package/2006/metadata/core-properties' " w:xpath="/ns1:coreProperties[1]/ns0:subject[1]" w:storeItemID="{6C3C8BC8-F283-45AE-878A-BAB7291924A1}"/>
+                            <w:text/>
+                          </w:sdtPr>
+                          <w:sdtContent>
+                            <w:p>
+                              <w:pPr>
+                                <w:jc w:val="right"/>
+                                <w:rPr>
+                                  <w:smallCaps/>
+                                  <w:color w:val="404040" w:themeColor="text1" w:themeTint="BF"/>
+                                  <w:sz w:val="36"/>
+                                  <w:szCs w:val="36"/>
+                                </w:rPr>
+                              </w:pPr>
+                              <w:r>
+                                <w:rPr>
+                                  <w:color w:val="404040" w:themeColor="text1" w:themeTint="BF"/>
+                                  <w:sz w:val="36"/>
+                                  <w:szCs w:val="36"/>
+                                </w:rPr>
+                                <w:t xml:space="preserve">Spotify Streams Prediction </w:t>
+                              </w:r>
+                            </w:p>
+                          </w:sdtContent>
+                        </w:sdt>
+                      </w:txbxContent>
+                    </v:textbox>
+                    <w10:wrap type="square" anchorx="page" anchory="page"/>
+                  </v:shape>
+                </w:pict>
+              </mc:Fallback>
+            </mc:AlternateContent>
+          </w:r>
+        </w:p>
+        <w:p>
+          <w:pPr>
+            <w:rPr>
+              <w:rFonts w:eastAsiaTheme="majorEastAsia" w:cstheme="majorBidi"/>
+              <w:b/>
+              <w:bCs/>
+              <w:color w:val="365F91" w:themeColor="accent1" w:themeShade="BF"/>
+              <w:sz w:val="26"/>
+              <w:szCs w:val="26"/>
+            </w:rPr>
+          </w:pPr>
+          <w:r>
+            <w:rPr>
+              <w:noProof/>
+            </w:rPr>
+            <mc:AlternateContent>
+              <mc:Choice Requires="wps">
+                <w:drawing>
+                  <wp:anchor distT="0" distB="0" distL="114300" distR="114300" simplePos="0" relativeHeight="251660288" behindDoc="0" locked="0" layoutInCell="1" allowOverlap="1" wp14:anchorId="3FC7AB74" wp14:editId="353D68D9">
+                    <wp:simplePos x="0" y="0"/>
+                    <wp:positionH relativeFrom="page">
+                      <wp:posOffset>174914</wp:posOffset>
+                    </wp:positionH>
+                    <wp:positionV relativeFrom="page">
+                      <wp:posOffset>7883664</wp:posOffset>
+                    </wp:positionV>
+                    <wp:extent cx="7315200" cy="968375"/>
+                    <wp:effectExtent l="0" t="0" r="0" b="0"/>
+                    <wp:wrapSquare wrapText="bothSides"/>
+                    <wp:docPr id="152" name="Text Box 9"/>
+                    <wp:cNvGraphicFramePr/>
+                    <a:graphic xmlns:a="http://schemas.openxmlformats.org/drawingml/2006/main">
+                      <a:graphicData uri="http://schemas.microsoft.com/office/word/2010/wordprocessingShape">
+                        <wps:wsp>
+                          <wps:cNvSpPr txBox="1"/>
+                          <wps:spPr>
+                            <a:xfrm>
+                              <a:off x="0" y="0"/>
+                              <a:ext cx="7315200" cy="968375"/>
+                            </a:xfrm>
+                            <a:prstGeom prst="rect">
+                              <a:avLst/>
+                            </a:prstGeom>
+                            <a:noFill/>
+                            <a:ln w="6350">
+                              <a:noFill/>
+                            </a:ln>
+                            <a:effectLst/>
+                          </wps:spPr>
+                          <wps:style>
+                            <a:lnRef idx="0">
+                              <a:schemeClr val="accent1"/>
+                            </a:lnRef>
+                            <a:fillRef idx="0">
+                              <a:schemeClr val="accent1"/>
+                            </a:fillRef>
+                            <a:effectRef idx="0">
+                              <a:schemeClr val="accent1"/>
+                            </a:effectRef>
+                            <a:fontRef idx="minor">
+                              <a:schemeClr val="dk1"/>
+                            </a:fontRef>
+                          </wps:style>
+                          <wps:txbx>
+                            <w:txbxContent>
+                              <w:sdt>
+                                <w:sdtPr>
+                                  <w:rPr>
+                                    <w:color w:val="595959" w:themeColor="text1" w:themeTint="A6"/>
+                                    <w:sz w:val="28"/>
+                                    <w:szCs w:val="28"/>
+                                  </w:rPr>
+                                  <w:alias w:val="Author"/>
+                                  <w:tag w:val=""/>
+                                  <w:id w:val="789243997"/>
+                                  <w:dataBinding w:prefixMappings="xmlns:ns0='http://purl.org/dc/elements/1.1/' xmlns:ns1='http://schemas.openxmlformats.org/package/2006/metadata/core-properties' " w:xpath="/ns1:coreProperties[1]/ns0:creator[1]" w:storeItemID="{6C3C8BC8-F283-45AE-878A-BAB7291924A1}"/>
+                                  <w:text/>
+                                </w:sdtPr>
+                                <w:sdtContent>
+                                  <w:p>
+                                    <w:pPr>
+                                      <w:pStyle w:val="NoSpacing"/>
+                                      <w:jc w:val="right"/>
+                                      <w:rPr>
+                                        <w:color w:val="595959" w:themeColor="text1" w:themeTint="A6"/>
+                                        <w:sz w:val="28"/>
+                                        <w:szCs w:val="28"/>
+                                      </w:rPr>
+                                    </w:pPr>
+                                    <w:r>
+                                      <w:rPr>
+                                        <w:color w:val="595959" w:themeColor="text1" w:themeTint="A6"/>
+                                        <w:sz w:val="28"/>
+                                        <w:szCs w:val="28"/>
+                                      </w:rPr>
+                                      <w:t>Maganti Gopala Krishna</w:t>
+                                    </w:r>
+                                  </w:p>
+                                </w:sdtContent>
+                              </w:sdt>
+                              <w:p>
+                                <w:pPr>
+                                  <w:pStyle w:val="NoSpacing"/>
+                                  <w:jc w:val="right"/>
+                                  <w:rPr>
+                                    <w:color w:val="595959" w:themeColor="text1" w:themeTint="A6"/>
+                                    <w:sz w:val="18"/>
+                                    <w:szCs w:val="18"/>
+                                  </w:rPr>
+                                </w:pPr>
+                                <w:sdt>
+                                  <w:sdtPr>
+                                    <w:rPr>
+                                      <w:b/>
+                                      <w:bCs/>
+                                      <w:color w:val="595959" w:themeColor="text1" w:themeTint="A6"/>
+                                      <w:sz w:val="18"/>
+                                      <w:szCs w:val="18"/>
+                                    </w:rPr>
+                                    <w:alias w:val="Email"/>
+                                    <w:tag w:val="Email"/>
+                                    <w:id w:val="942260680"/>
+                                    <w:dataBinding w:prefixMappings="xmlns:ns0='http://schemas.microsoft.com/office/2006/coverPageProps' " w:xpath="/ns0:CoverPageProperties[1]/ns0:CompanyEmail[1]" w:storeItemID="{55AF091B-3C7A-41E3-B477-F2FDAA23CFDA}"/>
+                                    <w:text/>
+                                  </w:sdtPr>
+                                  <w:sdtContent>
+                                    <w:r>
+                                      <w:rPr>
+                                        <w:b/>
+                                        <w:bCs/>
+                                        <w:color w:val="595959" w:themeColor="text1" w:themeTint="A6"/>
+                                        <w:sz w:val="18"/>
+                                        <w:szCs w:val="18"/>
+                                      </w:rPr>
+                                      <w:t>G23745216, gopalakrishna.maganti@gwu.edu</w:t>
+                                    </w:r>
+                                  </w:sdtContent>
+                                </w:sdt>
+                              </w:p>
+                            </w:txbxContent>
+                          </wps:txbx>
+                          <wps:bodyPr rot="0" spcFirstLastPara="0" vertOverflow="overflow" horzOverflow="overflow" vert="horz" wrap="square" lIns="1600200" tIns="0" rIns="685800" bIns="0" numCol="1" spcCol="0" rtlCol="0" fromWordArt="0" anchor="b" anchorCtr="0" forceAA="0" compatLnSpc="1">
+                            <a:prstTxWarp prst="textNoShape">
+                              <a:avLst/>
+                            </a:prstTxWarp>
+                            <a:noAutofit/>
+                          </wps:bodyPr>
+                        </wps:wsp>
+                      </a:graphicData>
+                    </a:graphic>
+                    <wp14:sizeRelH relativeFrom="page">
+                      <wp14:pctWidth>94100</wp14:pctWidth>
+                    </wp14:sizeRelH>
+                    <wp14:sizeRelV relativeFrom="page">
+                      <wp14:pctHeight>0</wp14:pctHeight>
+                    </wp14:sizeRelV>
+                  </wp:anchor>
+                </w:drawing>
+              </mc:Choice>
+              <mc:Fallback>
+                <w:pict>
+                  <v:shape w14:anchorId="3FC7AB74" id="Text Box 9" o:spid="_x0000_s1028" type="#_x0000_t202" style="position:absolute;margin-left:13.75pt;margin-top:620.75pt;width:8in;height:76.25pt;z-index:251660288;visibility:visible;mso-wrap-style:square;mso-width-percent:941;mso-height-percent:0;mso-wrap-distance-left:9pt;mso-wrap-distance-top:0;mso-wrap-distance-right:9pt;mso-wrap-distance-bottom:0;mso-position-horizontal:absolute;mso-position-horizontal-relative:page;mso-position-vertical:absolute;mso-position-vertical-relative:page;mso-width-percent:941;mso-height-percent:0;mso-width-relative:page;mso-height-relative:page;v-text-anchor:bottom" o:gfxdata="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" filled="f" stroked="f" strokeweight=".5pt">
+                    <v:textbox inset="126pt,0,54pt,0">
+                      <w:txbxContent>
+                        <w:sdt>
+                          <w:sdtPr>
+                            <w:rPr>
+                              <w:color w:val="595959" w:themeColor="text1" w:themeTint="A6"/>
+                              <w:sz w:val="28"/>
+                              <w:szCs w:val="28"/>
+                            </w:rPr>
+                            <w:alias w:val="Author"/>
+                            <w:tag w:val=""/>
+                            <w:id w:val="789243997"/>
+                            <w:dataBinding w:prefixMappings="xmlns:ns0='http://purl.org/dc/elements/1.1/' xmlns:ns1='http://schemas.openxmlformats.org/package/2006/metadata/core-properties' " w:xpath="/ns1:coreProperties[1]/ns0:creator[1]" w:storeItemID="{6C3C8BC8-F283-45AE-878A-BAB7291924A1}"/>
+                            <w:text/>
+                          </w:sdtPr>
+                          <w:sdtContent>
+                            <w:p>
+                              <w:pPr>
+                                <w:pStyle w:val="NoSpacing"/>
+                                <w:jc w:val="right"/>
+                                <w:rPr>
+                                  <w:color w:val="595959" w:themeColor="text1" w:themeTint="A6"/>
+                                  <w:sz w:val="28"/>
+                                  <w:szCs w:val="28"/>
+                                </w:rPr>
+                              </w:pPr>
+                              <w:r>
+                                <w:rPr>
+                                  <w:color w:val="595959" w:themeColor="text1" w:themeTint="A6"/>
+                                  <w:sz w:val="28"/>
+                                  <w:szCs w:val="28"/>
+                                </w:rPr>
+                                <w:t>Maganti Gopala Krishna</w:t>
+                              </w:r>
+                            </w:p>
+                          </w:sdtContent>
+                        </w:sdt>
+                        <w:p>
+                          <w:pPr>
+                            <w:pStyle w:val="NoSpacing"/>
+                            <w:jc w:val="right"/>
+                            <w:rPr>
+                              <w:color w:val="595959" w:themeColor="text1" w:themeTint="A6"/>
+                              <w:sz w:val="18"/>
+                              <w:szCs w:val="18"/>
+                            </w:rPr>
+                          </w:pPr>
+                          <w:sdt>
+                            <w:sdtPr>
+                              <w:rPr>
+                                <w:b/>
+                                <w:bCs/>
+                                <w:color w:val="595959" w:themeColor="text1" w:themeTint="A6"/>
+                                <w:sz w:val="18"/>
+                                <w:szCs w:val="18"/>
+                              </w:rPr>
+                              <w:alias w:val="Email"/>
+                              <w:tag w:val="Email"/>
+                              <w:id w:val="942260680"/>
+                              <w:dataBinding w:prefixMappings="xmlns:ns0='http://schemas.microsoft.com/office/2006/coverPageProps' " w:xpath="/ns0:CoverPageProperties[1]/ns0:CompanyEmail[1]" w:storeItemID="{55AF091B-3C7A-41E3-B477-F2FDAA23CFDA}"/>
+                              <w:text/>
+                            </w:sdtPr>
+                            <w:sdtContent>
+                              <w:r>
+                                <w:rPr>
+                                  <w:b/>
+                                  <w:bCs/>
+                                  <w:color w:val="595959" w:themeColor="text1" w:themeTint="A6"/>
+                                  <w:sz w:val="18"/>
+                                  <w:szCs w:val="18"/>
+                                </w:rPr>
+                                <w:t>G23745216, gopalakrishna.maganti@gwu.edu</w:t>
+                              </w:r>
+                            </w:sdtContent>
+                          </w:sdt>
+                        </w:p>
+                      </w:txbxContent>
+                    </v:textbox>
+                    <w10:wrap type="square" anchorx="page" anchory="page"/>
+                  </v:shape>
+                </w:pict>
+              </mc:Fallback>
+            </mc:AlternateContent>
+          </w:r>
+          <w:r>
+            <w:rPr>
+              <w:rFonts w:eastAsiaTheme="majorEastAsia" w:cstheme="majorBidi"/>
+              <w:b/>
+              <w:bCs/>
+              <w:color w:val="365F91" w:themeColor="accent1" w:themeShade="BF"/>
+              <w:sz w:val="26"/>
+              <w:szCs w:val="26"/>
+            </w:rPr>
+            <w:br w:type="page"/>
+          </w:r>
+        </w:p>
+      </w:sdtContent>
+    </w:sdt>
     <w:p>
       <w:pPr>
         <w:rPr>
@@ -22,29 +940,7 @@
           <w:sz w:val="26"/>
           <w:szCs w:val="26"/>
         </w:rPr>
-        <w:t>Machine Learning Project Report</w:t>
-      </w:r>
-    </w:p>
-    <w:p>
-      <w:pPr>
-        <w:rPr>
-          <w:rFonts w:eastAsiaTheme="majorEastAsia" w:cstheme="majorBidi"/>
-          <w:b/>
-          <w:bCs/>
-          <w:color w:val="365F91" w:themeColor="accent1" w:themeShade="BF"/>
-          <w:sz w:val="26"/>
-          <w:szCs w:val="26"/>
-        </w:rPr>
-      </w:pPr>
-      <w:r>
-        <w:rPr>
-          <w:rFonts w:eastAsiaTheme="majorEastAsia" w:cstheme="majorBidi"/>
-          <w:b/>
-          <w:bCs/>
-          <w:color w:val="365F91" w:themeColor="accent1" w:themeShade="BF"/>
-          <w:sz w:val="26"/>
-          <w:szCs w:val="26"/>
-        </w:rPr>
+        <w:lastRenderedPageBreak/>
         <w:t>1.</w:t>
       </w:r>
       <w:r>
@@ -311,7 +1207,6 @@
           <w:sz w:val="26"/>
           <w:szCs w:val="26"/>
         </w:rPr>
-        <w:lastRenderedPageBreak/>
         <w:t>4. Model Evaluation</w:t>
       </w:r>
     </w:p>
@@ -333,6 +1228,7 @@
           <w:b/>
           <w:bCs/>
         </w:rPr>
+        <w:lastRenderedPageBreak/>
         <w:t xml:space="preserve"> Model Training and Prediction</w:t>
       </w:r>
     </w:p>
@@ -341,23 +1237,7 @@
         <w:pStyle w:val="NoSpacing"/>
       </w:pPr>
       <w:r>
-        <w:t>The Elastic Net Regression model was trained on the training set and then used to predict values on both the training set (`</w:t>
-      </w:r>
-      <w:proofErr w:type="spellStart"/>
-      <w:r>
-        <w:t>X_train</w:t>
-      </w:r>
-      <w:proofErr w:type="spellEnd"/>
-      <w:r>
-        <w:t>`) and the test set (`</w:t>
-      </w:r>
-      <w:proofErr w:type="spellStart"/>
-      <w:r>
-        <w:t>X_test</w:t>
-      </w:r>
-      <w:proofErr w:type="spellEnd"/>
-      <w:r>
-        <w:t>`).</w:t>
+        <w:t>The Elastic Net Regression model was trained on the training set and then used to predict values on both the training set (`X_train`) and the test set (`X_test`).</w:t>
       </w:r>
     </w:p>
     <w:p>
@@ -698,7 +1578,7 @@
                     <pic:cNvPicPr/>
                   </pic:nvPicPr>
                   <pic:blipFill>
-                    <a:blip r:embed="rId6"/>
+                    <a:blip r:embed="rId9"/>
                     <a:stretch>
                       <a:fillRect/>
                     </a:stretch>
@@ -763,7 +1643,10 @@
         <w:pStyle w:val="NoSpacing"/>
       </w:pPr>
       <w:r>
-        <w:t>- The warning messages in the output indicate potential issues with the data or computation, which may need further investigation to ensure the robustness of the model.</w:t>
+        <w:t xml:space="preserve">- </w:t>
+      </w:r>
+      <w:r>
+        <w:t>One challenge I might face is selecting the right hyperparameters for the Elastic Net model; it requires careful tuning to balance the trade-off between bias and variance. Additionally, interpreting the learning curve correctly to diagnose and fix issues with model underfitting or overfitting can be complex and requires a deep understanding of the model's behavior with varying data sizes.</w:t>
       </w:r>
     </w:p>
     <w:p>
@@ -800,24 +1683,6 @@
       </w:pPr>
       <w:r>
         <w:t>In addition to the numerical analysis, plots were generated to visually interpret the data and results. These include scatter plots for feature analysis and a heatmap for correlation analysis.</w:t>
-      </w:r>
-    </w:p>
-    <w:p>
-      <w:pPr>
-        <w:pStyle w:val="NoSpacing"/>
-      </w:pPr>
-    </w:p>
-    <w:p>
-      <w:pPr>
-        <w:pStyle w:val="NoSpacing"/>
-      </w:pPr>
-    </w:p>
-    <w:p>
-      <w:pPr>
-        <w:pStyle w:val="NoSpacing"/>
-      </w:pPr>
-      <w:r>
-        <w:t xml:space="preserve">  - </w:t>
       </w:r>
     </w:p>
     <w:p>
@@ -848,7 +1713,7 @@
                     <pic:cNvPicPr/>
                   </pic:nvPicPr>
                   <pic:blipFill>
-                    <a:blip r:embed="rId7"/>
+                    <a:blip r:embed="rId10"/>
                     <a:stretch>
                       <a:fillRect/>
                     </a:stretch>
@@ -883,10 +1748,10 @@
         </w:rPr>
         <w:lastRenderedPageBreak/>
         <w:drawing>
-          <wp:inline distT="0" distB="0" distL="0" distR="0" wp14:anchorId="1BAC1BFB" wp14:editId="776C6398">
-            <wp:extent cx="5486400" cy="6880860"/>
-            <wp:effectExtent l="0" t="0" r="0" b="2540"/>
-            <wp:docPr id="1965424101" name="Picture 1" descr="A group of blue and white squares&#10;&#10;Description automatically generated"/>
+          <wp:inline distT="0" distB="0" distL="0" distR="0" wp14:anchorId="7FE2F9BB" wp14:editId="13EE3418">
+            <wp:extent cx="5486400" cy="2995295"/>
+            <wp:effectExtent l="0" t="0" r="0" b="1905"/>
+            <wp:docPr id="2008123735" name="Picture 1" descr="A graph of red and blue dots&#10;&#10;Description automatically generated"/>
             <wp:cNvGraphicFramePr>
               <a:graphicFrameLocks xmlns:a="http://schemas.openxmlformats.org/drawingml/2006/main" noChangeAspect="1"/>
             </wp:cNvGraphicFramePr>
@@ -894,11 +1759,11 @@
               <a:graphicData uri="http://schemas.openxmlformats.org/drawingml/2006/picture">
                 <pic:pic xmlns:pic="http://schemas.openxmlformats.org/drawingml/2006/picture">
                   <pic:nvPicPr>
-                    <pic:cNvPr id="1965424101" name="Picture 1" descr="A group of blue and white squares&#10;&#10;Description automatically generated"/>
+                    <pic:cNvPr id="2008123735" name="Picture 1" descr="A graph of red and blue dots&#10;&#10;Description automatically generated"/>
                     <pic:cNvPicPr/>
                   </pic:nvPicPr>
                   <pic:blipFill>
-                    <a:blip r:embed="rId8"/>
+                    <a:blip r:embed="rId11"/>
                     <a:stretch>
                       <a:fillRect/>
                     </a:stretch>
@@ -906,7 +1771,7 @@
                   <pic:spPr>
                     <a:xfrm>
                       <a:off x="0" y="0"/>
-                      <a:ext cx="5486400" cy="6880860"/>
+                      <a:ext cx="5486400" cy="2995295"/>
                     </a:xfrm>
                     <a:prstGeom prst="rect">
                       <a:avLst/>
@@ -919,10 +1784,612 @@
         </w:drawing>
       </w:r>
     </w:p>
+    <w:p>
+      <w:pPr>
+        <w:rPr>
+          <w:sz w:val="26"/>
+          <w:szCs w:val="26"/>
+        </w:rPr>
+      </w:pPr>
+    </w:p>
+    <w:p>
+      <w:pPr>
+        <w:rPr>
+          <w:sz w:val="26"/>
+          <w:szCs w:val="26"/>
+        </w:rPr>
+      </w:pPr>
+      <w:r>
+        <w:rPr>
+          <w:sz w:val="26"/>
+          <w:szCs w:val="26"/>
+        </w:rPr>
+        <w:t>PART-2</w:t>
+      </w:r>
+    </w:p>
+    <w:p>
+      <w:pPr>
+        <w:rPr>
+          <w:sz w:val="28"/>
+          <w:szCs w:val="28"/>
+        </w:rPr>
+      </w:pPr>
+      <w:r>
+        <w:rPr>
+          <w:b/>
+          <w:bCs/>
+          <w:sz w:val="28"/>
+          <w:szCs w:val="28"/>
+        </w:rPr>
+        <w:t>A. Optimal Balance Between Bias and Variance</w:t>
+      </w:r>
+      <w:r>
+        <w:rPr>
+          <w:sz w:val="28"/>
+          <w:szCs w:val="28"/>
+        </w:rPr>
+        <w:t>:</w:t>
+      </w:r>
+    </w:p>
+    <w:p>
+      <w:pPr>
+        <w:ind w:left="720"/>
+      </w:pPr>
+      <w:r>
+        <w:t xml:space="preserve">For the </w:t>
+      </w:r>
+      <w:r>
+        <w:rPr>
+          <w:b/>
+          <w:bCs/>
+        </w:rPr>
+        <w:t>GaussianNB</w:t>
+      </w:r>
+      <w:r>
+        <w:t xml:space="preserve"> model, the optimal balance seems to be achieved around 500 to 750 training instances. This is where the training score starts to plateau and the cross-validation score begins to converge with the training score, indicating that adding more data doesn't significantly improve the model's ability to generalize.</w:t>
+      </w:r>
+    </w:p>
+    <w:p>
+      <w:pPr>
+        <w:ind w:left="720"/>
+      </w:pPr>
+      <w:r>
+        <w:t xml:space="preserve">For the </w:t>
+      </w:r>
+      <w:r>
+        <w:rPr>
+          <w:b/>
+          <w:bCs/>
+        </w:rPr>
+        <w:t xml:space="preserve">SVC </w:t>
+      </w:r>
+      <w:r>
+        <w:t>model, the optimal balance appears to be reached just after 250 training instances. Beyond this point, both scores remain stable and close to each other, suggesting that both bias and variance are relatively low.</w:t>
+      </w:r>
+    </w:p>
+    <w:p/>
+    <w:p>
+      <w:pPr>
+        <w:rPr>
+          <w:b/>
+          <w:bCs/>
+          <w:sz w:val="28"/>
+          <w:szCs w:val="28"/>
+        </w:rPr>
+      </w:pPr>
+      <w:r>
+        <w:rPr>
+          <w:b/>
+          <w:bCs/>
+          <w:sz w:val="28"/>
+          <w:szCs w:val="28"/>
+        </w:rPr>
+        <w:t>B. Regime of Operation:</w:t>
+      </w:r>
+    </w:p>
+    <w:p>
+      <w:pPr>
+        <w:pStyle w:val="ListParagraph"/>
+        <w:numPr>
+          <w:ilvl w:val="0"/>
+          <w:numId w:val="12"/>
+        </w:numPr>
+        <w:spacing w:after="0" w:line="240" w:lineRule="auto"/>
+        <w:rPr>
+          <w:b/>
+          <w:bCs/>
+        </w:rPr>
+      </w:pPr>
+      <w:r>
+        <w:rPr>
+          <w:b/>
+          <w:bCs/>
+        </w:rPr>
+        <w:t>Small dataset size (e.g., 250 data points):</w:t>
+      </w:r>
+    </w:p>
+    <w:p>
+      <w:pPr>
+        <w:pStyle w:val="ListParagraph"/>
+        <w:spacing w:after="0" w:line="240" w:lineRule="auto"/>
+        <w:ind w:left="1080"/>
+        <w:rPr>
+          <w:b/>
+          <w:bCs/>
+        </w:rPr>
+      </w:pPr>
+    </w:p>
+    <w:p>
+      <w:pPr>
+        <w:ind w:left="720"/>
+      </w:pPr>
+      <w:r>
+        <w:t xml:space="preserve">- </w:t>
+      </w:r>
+      <w:r>
+        <w:rPr>
+          <w:b/>
+          <w:bCs/>
+        </w:rPr>
+        <w:t>GaussianNB</w:t>
+      </w:r>
+      <w:r>
+        <w:t>: At 250 data points, the model is likely in a high variance regime, as there's a noticeable gap between the training score (high) and the cross-validation score (lower), indicating that the model is overfitting to the training data.</w:t>
+      </w:r>
+    </w:p>
+    <w:p>
+      <w:pPr>
+        <w:ind w:left="720"/>
+      </w:pPr>
+      <w:r>
+        <w:t xml:space="preserve">- </w:t>
+      </w:r>
+      <w:r>
+        <w:rPr>
+          <w:b/>
+          <w:bCs/>
+        </w:rPr>
+        <w:t>SVC</w:t>
+      </w:r>
+      <w:r>
+        <w:t>: At 250 data points, the model appears to be in the optimal regime since the training and cross-validation scores are both high and close together, indicating good generalization.</w:t>
+      </w:r>
+    </w:p>
+    <w:p/>
+    <w:p>
+      <w:pPr>
+        <w:ind w:firstLine="720"/>
+        <w:rPr>
+          <w:b/>
+          <w:bCs/>
+        </w:rPr>
+      </w:pPr>
+      <w:r>
+        <w:rPr>
+          <w:b/>
+          <w:bCs/>
+        </w:rPr>
+        <w:t xml:space="preserve">b. </w:t>
+      </w:r>
+      <w:proofErr w:type="gramStart"/>
+      <w:r>
+        <w:rPr>
+          <w:b/>
+          <w:bCs/>
+        </w:rPr>
+        <w:t>Large</w:t>
+      </w:r>
+      <w:proofErr w:type="gramEnd"/>
+      <w:r>
+        <w:rPr>
+          <w:b/>
+          <w:bCs/>
+        </w:rPr>
+        <w:t xml:space="preserve"> dataset size (e.g., 1000+ data points):</w:t>
+      </w:r>
+    </w:p>
+    <w:p>
+      <w:pPr>
+        <w:ind w:left="720"/>
+      </w:pPr>
+      <w:r>
+        <w:t xml:space="preserve">- </w:t>
+      </w:r>
+      <w:r>
+        <w:rPr>
+          <w:b/>
+          <w:bCs/>
+        </w:rPr>
+        <w:t>GaussianNB</w:t>
+      </w:r>
+      <w:r>
+        <w:t>: In the high data regime, the model still has a gap between the training and cross-validation scores but less so than at 250 data points, which may suggest a move towards the optimal regime, but with a persistent bias.</w:t>
+      </w:r>
+    </w:p>
+    <w:p>
+      <w:pPr>
+        <w:ind w:left="720"/>
+      </w:pPr>
+      <w:r>
+        <w:t xml:space="preserve">- </w:t>
+      </w:r>
+      <w:r>
+        <w:rPr>
+          <w:b/>
+          <w:bCs/>
+        </w:rPr>
+        <w:t>SVC</w:t>
+      </w:r>
+      <w:r>
+        <w:t>: The SVC model remains in the optimal regime, as both scores are high and converge, indicating that the model generalizes well even with more data.</w:t>
+      </w:r>
+    </w:p>
+    <w:p/>
+    <w:p>
+      <w:pPr>
+        <w:rPr>
+          <w:b/>
+          <w:bCs/>
+          <w:sz w:val="28"/>
+          <w:szCs w:val="28"/>
+        </w:rPr>
+      </w:pPr>
+      <w:r>
+        <w:rPr>
+          <w:b/>
+          <w:bCs/>
+          <w:sz w:val="28"/>
+          <w:szCs w:val="28"/>
+        </w:rPr>
+        <w:t>C. Modifying Model Complexity:</w:t>
+      </w:r>
+    </w:p>
+    <w:p>
+      <w:pPr>
+        <w:ind w:left="720"/>
+      </w:pPr>
+      <w:r>
+        <w:t xml:space="preserve">- </w:t>
+      </w:r>
+      <w:r>
+        <w:rPr>
+          <w:b/>
+          <w:bCs/>
+        </w:rPr>
+        <w:t>High Bias Regime</w:t>
+      </w:r>
+      <w:r>
+        <w:t xml:space="preserve">: To address high bias, </w:t>
+      </w:r>
+      <w:r>
+        <w:t>we</w:t>
+      </w:r>
+      <w:r>
+        <w:t xml:space="preserve"> can increase the model's complexity by adding more features, using a more sophisticated model, or tuning hyperparameters to allow the model to learn more complex patterns in the data.</w:t>
+      </w:r>
+    </w:p>
+    <w:p>
+      <w:pPr>
+        <w:ind w:left="720"/>
+      </w:pPr>
+      <w:r>
+        <w:rPr>
+          <w:b/>
+          <w:bCs/>
+        </w:rPr>
+        <w:t>- High Variance Regime</w:t>
+      </w:r>
+      <w:r>
+        <w:t xml:space="preserve">: To address high variance, </w:t>
+      </w:r>
+      <w:r>
+        <w:t>we</w:t>
+      </w:r>
+      <w:r>
+        <w:t xml:space="preserve"> can simplify the model, reduce the number of features, collect more training data, or use techniques like regularization to prevent the model from fitting the training data too closely</w:t>
+      </w:r>
+      <w:r>
+        <w:t>, would not increase the complexity</w:t>
+      </w:r>
+      <w:r>
+        <w:t>.</w:t>
+      </w:r>
+    </w:p>
+    <w:p>
+      <w:pPr>
+        <w:rPr>
+          <w:b/>
+          <w:bCs/>
+          <w:sz w:val="28"/>
+          <w:szCs w:val="28"/>
+        </w:rPr>
+      </w:pPr>
+      <w:r>
+        <w:rPr>
+          <w:b/>
+          <w:bCs/>
+          <w:sz w:val="28"/>
+          <w:szCs w:val="28"/>
+        </w:rPr>
+        <w:t>D. Effect of Adding More Data:</w:t>
+      </w:r>
+    </w:p>
+    <w:p>
+      <w:pPr>
+        <w:ind w:left="720"/>
+      </w:pPr>
+      <w:r>
+        <w:t xml:space="preserve">- </w:t>
+      </w:r>
+      <w:r>
+        <w:rPr>
+          <w:b/>
+          <w:bCs/>
+        </w:rPr>
+        <w:t>GaussianNB</w:t>
+      </w:r>
+      <w:r>
+        <w:t>: Adding more data might help the GaussianNB model to some extent, as the cross-validation score is increasing with more data. However, as the curve starts to plateau, the improvement will likely be marginal.</w:t>
+      </w:r>
+    </w:p>
+    <w:p>
+      <w:pPr>
+        <w:ind w:left="720"/>
+      </w:pPr>
+      <w:r>
+        <w:t xml:space="preserve">- </w:t>
+      </w:r>
+      <w:r>
+        <w:rPr>
+          <w:b/>
+          <w:bCs/>
+        </w:rPr>
+        <w:t>SVC</w:t>
+      </w:r>
+      <w:r>
+        <w:t>: Since the SVC model is already performing well with high scores and little gap between training and cross-validation, adding more data may not significantly improve performance. It's already in an optimal regime with low bias and low variance.</w:t>
+      </w:r>
+    </w:p>
+    <w:p/>
+    <w:p>
+      <w:pPr>
+        <w:rPr>
+          <w:b/>
+          <w:bCs/>
+          <w:sz w:val="28"/>
+          <w:szCs w:val="28"/>
+        </w:rPr>
+      </w:pPr>
+    </w:p>
+    <w:p>
+      <w:pPr>
+        <w:rPr>
+          <w:b/>
+          <w:bCs/>
+          <w:sz w:val="28"/>
+          <w:szCs w:val="28"/>
+        </w:rPr>
+      </w:pPr>
+    </w:p>
+    <w:p>
+      <w:pPr>
+        <w:rPr>
+          <w:b/>
+          <w:bCs/>
+          <w:sz w:val="28"/>
+          <w:szCs w:val="28"/>
+        </w:rPr>
+      </w:pPr>
+    </w:p>
+    <w:p>
+      <w:pPr>
+        <w:rPr>
+          <w:b/>
+          <w:bCs/>
+          <w:sz w:val="28"/>
+          <w:szCs w:val="28"/>
+        </w:rPr>
+      </w:pPr>
+    </w:p>
+    <w:p>
+      <w:pPr>
+        <w:rPr>
+          <w:b/>
+          <w:bCs/>
+          <w:sz w:val="28"/>
+          <w:szCs w:val="28"/>
+        </w:rPr>
+      </w:pPr>
+    </w:p>
+    <w:p>
+      <w:pPr>
+        <w:rPr>
+          <w:b/>
+          <w:bCs/>
+          <w:sz w:val="28"/>
+          <w:szCs w:val="28"/>
+        </w:rPr>
+      </w:pPr>
+    </w:p>
+    <w:p>
+      <w:pPr>
+        <w:rPr>
+          <w:b/>
+          <w:bCs/>
+          <w:sz w:val="28"/>
+          <w:szCs w:val="28"/>
+        </w:rPr>
+      </w:pPr>
+      <w:r>
+        <w:rPr>
+          <w:b/>
+          <w:bCs/>
+          <w:sz w:val="28"/>
+          <w:szCs w:val="28"/>
+        </w:rPr>
+        <w:lastRenderedPageBreak/>
+        <w:t>E. Underfitting Model Plot:</w:t>
+      </w:r>
+    </w:p>
+    <w:p>
+      <w:r>
+        <w:t xml:space="preserve">The curves would illustrate a clear need to increase the model's complexity to capture the underlying patterns in the data. </w:t>
+      </w:r>
+      <w:r>
+        <w:rPr>
+          <w:noProof/>
+        </w:rPr>
+        <w:drawing>
+          <wp:inline distT="0" distB="0" distL="0" distR="0" wp14:anchorId="65A88064" wp14:editId="0C526A7A">
+            <wp:extent cx="5943600" cy="3865245"/>
+            <wp:effectExtent l="0" t="0" r="0" b="0"/>
+            <wp:docPr id="111946461" name="Picture 1" descr="A screen shot of a computer&#10;&#10;Description automatically generated"/>
+            <wp:cNvGraphicFramePr>
+              <a:graphicFrameLocks xmlns:a="http://schemas.openxmlformats.org/drawingml/2006/main" noChangeAspect="1"/>
+            </wp:cNvGraphicFramePr>
+            <a:graphic xmlns:a="http://schemas.openxmlformats.org/drawingml/2006/main">
+              <a:graphicData uri="http://schemas.openxmlformats.org/drawingml/2006/picture">
+                <pic:pic xmlns:pic="http://schemas.openxmlformats.org/drawingml/2006/picture">
+                  <pic:nvPicPr>
+                    <pic:cNvPr id="111946461" name="Picture 1" descr="A screen shot of a computer&#10;&#10;Description automatically generated"/>
+                    <pic:cNvPicPr/>
+                  </pic:nvPicPr>
+                  <pic:blipFill>
+                    <a:blip r:embed="rId12" cstate="print">
+                      <a:extLst>
+                        <a:ext uri="{28A0092B-C50C-407E-A947-70E740481C1C}">
+                          <a14:useLocalDpi xmlns:a14="http://schemas.microsoft.com/office/drawing/2010/main" val="0"/>
+                        </a:ext>
+                      </a:extLst>
+                    </a:blip>
+                    <a:stretch>
+                      <a:fillRect/>
+                    </a:stretch>
+                  </pic:blipFill>
+                  <pic:spPr>
+                    <a:xfrm>
+                      <a:off x="0" y="0"/>
+                      <a:ext cx="5943600" cy="3865245"/>
+                    </a:xfrm>
+                    <a:prstGeom prst="rect">
+                      <a:avLst/>
+                    </a:prstGeom>
+                  </pic:spPr>
+                </pic:pic>
+              </a:graphicData>
+            </a:graphic>
+          </wp:inline>
+        </w:drawing>
+      </w:r>
+    </w:p>
+    <w:p>
+      <w:pPr>
+        <w:rPr>
+          <w:sz w:val="24"/>
+          <w:szCs w:val="24"/>
+        </w:rPr>
+      </w:pPr>
+      <w:r>
+        <w:rPr>
+          <w:rFonts w:cs="Segoe UI"/>
+          <w:color w:val="0D0D0D"/>
+          <w:shd w:val="clear" w:color="auto" w:fill="FFFFFF"/>
+        </w:rPr>
+        <w:t xml:space="preserve">This code sets up a Decision Tree Classifier with </w:t>
+      </w:r>
+      <w:proofErr w:type="spellStart"/>
+      <w:r>
+        <w:rPr>
+          <w:rStyle w:val="HTMLCode"/>
+          <w:rFonts w:eastAsiaTheme="minorEastAsia"/>
+          <w:b/>
+          <w:bCs/>
+          <w:color w:val="0D0D0D"/>
+          <w:sz w:val="21"/>
+          <w:szCs w:val="21"/>
+          <w:bdr w:val="single" w:sz="2" w:space="0" w:color="E3E3E3" w:frame="1"/>
+          <w:shd w:val="clear" w:color="auto" w:fill="FFFFFF"/>
+        </w:rPr>
+        <w:t>max_depth</w:t>
+      </w:r>
+      <w:proofErr w:type="spellEnd"/>
+      <w:r>
+        <w:rPr>
+          <w:rStyle w:val="HTMLCode"/>
+          <w:rFonts w:eastAsiaTheme="minorEastAsia"/>
+          <w:b/>
+          <w:bCs/>
+          <w:color w:val="0D0D0D"/>
+          <w:sz w:val="21"/>
+          <w:szCs w:val="21"/>
+          <w:bdr w:val="single" w:sz="2" w:space="0" w:color="E3E3E3" w:frame="1"/>
+          <w:shd w:val="clear" w:color="auto" w:fill="FFFFFF"/>
+        </w:rPr>
+        <w:t>=1</w:t>
+      </w:r>
+      <w:r>
+        <w:rPr>
+          <w:rFonts w:cs="Segoe UI"/>
+          <w:color w:val="0D0D0D"/>
+          <w:shd w:val="clear" w:color="auto" w:fill="FFFFFF"/>
+        </w:rPr>
+        <w:t xml:space="preserve">, which is a simplistic model that doesn't capture much complexity of the data and is expected to underfit. </w:t>
+      </w:r>
+      <w:r>
+        <w:rPr>
+          <w:rFonts w:cs="Segoe UI"/>
+          <w:color w:val="0D0D0D"/>
+          <w:shd w:val="clear" w:color="auto" w:fill="FFFFFF"/>
+        </w:rPr>
+        <w:br/>
+      </w:r>
+      <w:r>
+        <w:rPr>
+          <w:rFonts w:cs="Segoe UI"/>
+          <w:color w:val="0D0D0D"/>
+          <w:shd w:val="clear" w:color="auto" w:fill="FFFFFF"/>
+        </w:rPr>
+        <w:br/>
+      </w:r>
+      <w:r>
+        <w:rPr>
+          <w:rFonts w:cs="Segoe UI"/>
+          <w:color w:val="0D0D0D"/>
+          <w:shd w:val="clear" w:color="auto" w:fill="FFFFFF"/>
+        </w:rPr>
+        <w:br/>
+      </w:r>
+      <w:r>
+        <w:rPr>
+          <w:rFonts w:cs="Segoe UI"/>
+          <w:color w:val="0D0D0D"/>
+          <w:shd w:val="clear" w:color="auto" w:fill="FFFFFF"/>
+        </w:rPr>
+        <w:br/>
+      </w:r>
+      <w:r>
+        <w:rPr>
+          <w:rFonts w:cs="Segoe UI"/>
+          <w:color w:val="0D0D0D"/>
+          <w:shd w:val="clear" w:color="auto" w:fill="FFFFFF"/>
+        </w:rPr>
+        <w:br/>
+      </w:r>
+    </w:p>
+    <w:p>
+      <w:pPr>
+        <w:rPr>
+          <w:sz w:val="26"/>
+          <w:szCs w:val="26"/>
+        </w:rPr>
+      </w:pPr>
+    </w:p>
     <w:sectPr>
       <w:pgSz w:w="12240" w:h="15840"/>
       <w:pgMar w:top="1440" w:right="1800" w:bottom="1440" w:left="1800" w:header="720" w:footer="720" w:gutter="0"/>
+      <w:pgNumType w:start="0"/>
       <w:cols w:space="720"/>
+      <w:titlePg/>
       <w:docGrid w:linePitch="360"/>
     </w:sectPr>
   </w:body>
@@ -1326,6 +2793,95 @@
       <w:rPr>
         <w:rFonts w:ascii="Wingdings" w:hAnsi="Wingdings" w:hint="default"/>
       </w:rPr>
+    </w:lvl>
+  </w:abstractNum>
+  <w:abstractNum w:abstractNumId="11" w15:restartNumberingAfterBreak="0">
+    <w:nsid w:val="5CD5192B"/>
+    <w:multiLevelType w:val="hybridMultilevel"/>
+    <w:tmpl w:val="1FAA1C3C"/>
+    <w:lvl w:ilvl="0" w:tplc="A642A290">
+      <w:start w:val="1"/>
+      <w:numFmt w:val="lowerLetter"/>
+      <w:lvlText w:val="%1."/>
+      <w:lvlJc w:val="left"/>
+      <w:pPr>
+        <w:ind w:left="1080" w:hanging="360"/>
+      </w:pPr>
+      <w:rPr>
+        <w:rFonts w:hint="default"/>
+      </w:rPr>
+    </w:lvl>
+    <w:lvl w:ilvl="1" w:tplc="04090019" w:tentative="1">
+      <w:start w:val="1"/>
+      <w:numFmt w:val="lowerLetter"/>
+      <w:lvlText w:val="%2."/>
+      <w:lvlJc w:val="left"/>
+      <w:pPr>
+        <w:ind w:left="1800" w:hanging="360"/>
+      </w:pPr>
+    </w:lvl>
+    <w:lvl w:ilvl="2" w:tplc="0409001B" w:tentative="1">
+      <w:start w:val="1"/>
+      <w:numFmt w:val="lowerRoman"/>
+      <w:lvlText w:val="%3."/>
+      <w:lvlJc w:val="right"/>
+      <w:pPr>
+        <w:ind w:left="2520" w:hanging="180"/>
+      </w:pPr>
+    </w:lvl>
+    <w:lvl w:ilvl="3" w:tplc="0409000F" w:tentative="1">
+      <w:start w:val="1"/>
+      <w:numFmt w:val="decimal"/>
+      <w:lvlText w:val="%4."/>
+      <w:lvlJc w:val="left"/>
+      <w:pPr>
+        <w:ind w:left="3240" w:hanging="360"/>
+      </w:pPr>
+    </w:lvl>
+    <w:lvl w:ilvl="4" w:tplc="04090019" w:tentative="1">
+      <w:start w:val="1"/>
+      <w:numFmt w:val="lowerLetter"/>
+      <w:lvlText w:val="%5."/>
+      <w:lvlJc w:val="left"/>
+      <w:pPr>
+        <w:ind w:left="3960" w:hanging="360"/>
+      </w:pPr>
+    </w:lvl>
+    <w:lvl w:ilvl="5" w:tplc="0409001B" w:tentative="1">
+      <w:start w:val="1"/>
+      <w:numFmt w:val="lowerRoman"/>
+      <w:lvlText w:val="%6."/>
+      <w:lvlJc w:val="right"/>
+      <w:pPr>
+        <w:ind w:left="4680" w:hanging="180"/>
+      </w:pPr>
+    </w:lvl>
+    <w:lvl w:ilvl="6" w:tplc="0409000F" w:tentative="1">
+      <w:start w:val="1"/>
+      <w:numFmt w:val="decimal"/>
+      <w:lvlText w:val="%7."/>
+      <w:lvlJc w:val="left"/>
+      <w:pPr>
+        <w:ind w:left="5400" w:hanging="360"/>
+      </w:pPr>
+    </w:lvl>
+    <w:lvl w:ilvl="7" w:tplc="04090019" w:tentative="1">
+      <w:start w:val="1"/>
+      <w:numFmt w:val="lowerLetter"/>
+      <w:lvlText w:val="%8."/>
+      <w:lvlJc w:val="left"/>
+      <w:pPr>
+        <w:ind w:left="6120" w:hanging="360"/>
+      </w:pPr>
+    </w:lvl>
+    <w:lvl w:ilvl="8" w:tplc="0409001B" w:tentative="1">
+      <w:start w:val="1"/>
+      <w:numFmt w:val="lowerRoman"/>
+      <w:lvlText w:val="%9."/>
+      <w:lvlJc w:val="right"/>
+      <w:pPr>
+        <w:ind w:left="6840" w:hanging="180"/>
+      </w:pPr>
     </w:lvl>
   </w:abstractNum>
   <w:num w:numId="1" w16cid:durableId="1096366672">
@@ -1360,6 +2916,9 @@
   </w:num>
   <w:num w:numId="11" w16cid:durableId="1085423407">
     <w:abstractNumId w:val="9"/>
+  </w:num>
+  <w:num w:numId="12" w16cid:durableId="1947737585">
+    <w:abstractNumId w:val="11"/>
   </w:num>
 </w:numbering>
 </file>
@@ -2037,6 +3596,7 @@
   </w:style>
   <w:style w:type="paragraph" w:styleId="NoSpacing">
     <w:name w:val="No Spacing"/>
+    <w:link w:val="NoSpacingChar"/>
     <w:uiPriority w:val="1"/>
     <w:qFormat/>
     <w:rsid w:val="00FC693F"/>
@@ -12743,6 +14303,26 @@
         <w:shd w:val="clear" w:color="auto" w:fill="FBCAA2" w:themeFill="accent6" w:themeFillTint="7F"/>
       </w:tcPr>
     </w:tblStylePr>
+  </w:style>
+  <w:style w:type="character" w:customStyle="1" w:styleId="NoSpacingChar">
+    <w:name w:val="No Spacing Char"/>
+    <w:basedOn w:val="DefaultParagraphFont"/>
+    <w:link w:val="NoSpacing"/>
+    <w:uiPriority w:val="1"/>
+    <w:rsid w:val="003362D2"/>
+  </w:style>
+  <w:style w:type="character" w:styleId="HTMLCode">
+    <w:name w:val="HTML Code"/>
+    <w:basedOn w:val="DefaultParagraphFont"/>
+    <w:uiPriority w:val="99"/>
+    <w:semiHidden/>
+    <w:unhideWhenUsed/>
+    <w:rsid w:val="00451D33"/>
+    <w:rPr>
+      <w:rFonts w:ascii="Courier New" w:eastAsia="Times New Roman" w:hAnsi="Courier New" w:cs="Courier New"/>
+      <w:sz w:val="20"/>
+      <w:szCs w:val="20"/>
+    </w:rPr>
   </w:style>
 </w:styles>
 </file>
@@ -13068,10 +14648,29 @@
 </file>
 
 <file path=customXml/item1.xml><?xml version="1.0" encoding="utf-8"?>
+<CoverPageProperties xmlns="http://schemas.microsoft.com/office/2006/coverPageProps">
+  <PublishDate/>
+  <Abstract/>
+  <CompanyAddress/>
+  <CompanyPhone/>
+  <CompanyFax/>
+  <CompanyEmail>G23745216, gopalakrishna.maganti@gwu.edu</CompanyEmail>
+</CoverPageProperties>
+</file>
+
+<file path=customXml/item2.xml><?xml version="1.0" encoding="utf-8"?>
 <b:Sources xmlns:b="http://schemas.openxmlformats.org/officeDocument/2006/bibliography" xmlns="http://schemas.openxmlformats.org/officeDocument/2006/bibliography" SelectedStyle="/APA.XSL" StyleName="APA"/>
 </file>
 
 <file path=customXml/itemProps1.xml><?xml version="1.0" encoding="utf-8"?>
+<ds:datastoreItem xmlns:ds="http://schemas.openxmlformats.org/officeDocument/2006/customXml" ds:itemID="{55AF091B-3C7A-41E3-B477-F2FDAA23CFDA}">
+  <ds:schemaRefs>
+    <ds:schemaRef ds:uri="http://schemas.microsoft.com/office/2006/coverPageProps"/>
+  </ds:schemaRefs>
+</ds:datastoreItem>
+</file>
+
+<file path=customXml/itemProps2.xml><?xml version="1.0" encoding="utf-8"?>
 <ds:datastoreItem xmlns:ds="http://schemas.openxmlformats.org/officeDocument/2006/customXml" ds:itemID="{EF278816-EC6F-A645-907D-7F25AECB1D4A}">
   <ds:schemaRefs>
     <ds:schemaRef ds:uri="http://schemas.openxmlformats.org/officeDocument/2006/bibliography"/>

</xml_diff>